<commit_message>
thesis again 26-04-16 pm
</commit_message>
<xml_diff>
--- a/Rachel/Rachel_THESIS_26-04-16.docx
+++ b/Rachel/Rachel_THESIS_26-04-16.docx
@@ -242,6 +242,7 @@
                                     <w:calendar w:val="gregorian"/>
                                   </w:date>
                                 </w:sdtPr>
+                                <w:sdtEndPr/>
                                 <w:sdtContent>
                                   <w:p>
                                     <w:pPr>
@@ -287,6 +288,7 @@
                                     <w:dataBinding w:prefixMappings="xmlns:ns0='http://schemas.openxmlformats.org/officeDocument/2006/extended-properties' " w:xpath="/ns0:Properties[1]/ns0:Company[1]" w:storeItemID="{6668398D-A668-4E3E-A5EB-62B293D839F1}"/>
                                     <w:text/>
                                   </w:sdtPr>
+                                  <w:sdtEndPr/>
                                   <w:sdtContent>
                                     <w:r>
                                       <w:rPr>
@@ -317,6 +319,7 @@
                                     <w:dataBinding w:prefixMappings="xmlns:ns0='http://schemas.microsoft.com/office/2006/coverPageProps' " w:xpath="/ns0:CoverPageProperties[1]/ns0:CompanyAddress[1]" w:storeItemID="{55AF091B-3C7A-41E3-B477-F2FDAA23CFDA}"/>
                                     <w:text/>
                                   </w:sdtPr>
+                                  <w:sdtEndPr/>
                                   <w:sdtContent>
                                     <w:r>
                                       <w:rPr>
@@ -786,13 +789,7 @@
         <w:spacing w:line="360" w:lineRule="auto"/>
       </w:pPr>
       <w:r>
-        <w:t xml:space="preserve">A special thanks must be directed to a newly found friend and colleague. Alcidemar Lopes was a welcomed addition to the process, bringing with him an alternative approach to coding which comes from his Brazilian heritage. As a student on ITB’s </w:t>
-      </w:r>
-      <w:r>
-        <w:t>Erasmus</w:t>
-      </w:r>
-      <w:r>
-        <w:t xml:space="preserve"> programme, Alcidemar joined the team at the half-way mark, but adjusted well, despite language and cultural differences. The bonds created in the duration of this project are concrete.</w:t>
+        <w:t>A special thanks must be directed to a newly found friend and colleague. Alcidemar Lopes was a welcomed addition to the process, bringing with him an alternative approach to coding which comes from his Brazilian heritage. As a student on ITB’s Erasmus programme, Alcidemar joined the team at the half-way mark, but adjusted well, despite language and cultural differences. The bonds created in the duration of this project are concrete.</w:t>
       </w:r>
     </w:p>
     <w:p>
@@ -893,17 +890,7 @@
                                 <w:szCs w:val="21"/>
                                 <w:shd w:val="clear" w:color="auto" w:fill="FFFFFF"/>
                               </w:rPr>
-                              <w:t>“</w:t>
-                            </w:r>
-                            <w:r>
-                              <w:rPr>
-                                <w:rFonts w:ascii="Helvetica" w:hAnsi="Helvetica" w:cs="Helvetica"/>
-                                <w:color w:val="333333"/>
-                                <w:sz w:val="21"/>
-                                <w:szCs w:val="21"/>
-                                <w:shd w:val="clear" w:color="auto" w:fill="FFFFFF"/>
-                              </w:rPr>
-                              <w:t>The will to persevere is often the difference between failure and success.</w:t>
+                              <w:t>“The will to persevere is often the difference between failure and success.</w:t>
                             </w:r>
                             <w:r>
                               <w:rPr>
@@ -1060,8 +1047,6 @@
       <w:pPr>
         <w:spacing w:line="360" w:lineRule="auto"/>
       </w:pPr>
-      <w:bookmarkStart w:id="2" w:name="_GoBack"/>
-      <w:bookmarkEnd w:id="2"/>
     </w:p>
     <w:p>
       <w:pPr>
@@ -8134,21 +8119,7 @@
             <w:rStyle w:val="Hyperlink"/>
             <w:noProof/>
           </w:rPr>
-          <w:t>Figure 18 - Q</w:t>
-        </w:r>
-        <w:r>
-          <w:rPr>
-            <w:rStyle w:val="Hyperlink"/>
-            <w:noProof/>
-          </w:rPr>
-          <w:t>u</w:t>
-        </w:r>
-        <w:r>
-          <w:rPr>
-            <w:rStyle w:val="Hyperlink"/>
-            <w:noProof/>
-          </w:rPr>
-          <w:t>iz</w:t>
+          <w:t>Figure 18 - Quiz</w:t>
         </w:r>
         <w:r>
           <w:rPr>
@@ -8479,12 +8450,12 @@
         </w:numPr>
         <w:spacing w:line="360" w:lineRule="auto"/>
       </w:pPr>
-      <w:bookmarkStart w:id="3" w:name="_Toc449462682"/>
+      <w:bookmarkStart w:id="2" w:name="_Toc449462682"/>
       <w:r>
         <w:lastRenderedPageBreak/>
         <w:t>Introduction</w:t>
       </w:r>
-      <w:bookmarkEnd w:id="3"/>
+      <w:bookmarkEnd w:id="2"/>
     </w:p>
     <w:p>
       <w:pPr>
@@ -8582,8 +8553,8 @@
           <w:rFonts w:eastAsiaTheme="minorHAnsi"/>
         </w:rPr>
       </w:pPr>
-      <w:bookmarkStart w:id="4" w:name="_Toc437864617"/>
-      <w:bookmarkStart w:id="5" w:name="_Toc449462683"/>
+      <w:bookmarkStart w:id="3" w:name="_Toc437864617"/>
+      <w:bookmarkStart w:id="4" w:name="_Toc449462683"/>
       <w:r>
         <w:rPr>
           <w:rFonts w:eastAsiaTheme="minorHAnsi"/>
@@ -8591,8 +8562,8 @@
         <w:lastRenderedPageBreak/>
         <w:t>Aims and Objectives</w:t>
       </w:r>
+      <w:bookmarkEnd w:id="3"/>
       <w:bookmarkEnd w:id="4"/>
-      <w:bookmarkEnd w:id="5"/>
     </w:p>
     <w:p>
       <w:pPr>
@@ -8646,14 +8617,14 @@
       <w:pPr>
         <w:pStyle w:val="Heading2"/>
       </w:pPr>
-      <w:bookmarkStart w:id="6" w:name="_Toc437864618"/>
-      <w:bookmarkStart w:id="7" w:name="_Toc449462684"/>
+      <w:bookmarkStart w:id="5" w:name="_Toc437864618"/>
+      <w:bookmarkStart w:id="6" w:name="_Toc449462684"/>
       <w:r>
         <w:lastRenderedPageBreak/>
         <w:t>Target Audience</w:t>
       </w:r>
+      <w:bookmarkEnd w:id="5"/>
       <w:bookmarkEnd w:id="6"/>
-      <w:bookmarkEnd w:id="7"/>
       <w:r>
         <w:t xml:space="preserve"> </w:t>
       </w:r>
@@ -8712,14 +8683,14 @@
       <w:pPr>
         <w:pStyle w:val="Heading2"/>
       </w:pPr>
-      <w:bookmarkStart w:id="8" w:name="_Toc437864619"/>
-      <w:bookmarkStart w:id="9" w:name="_Toc449462685"/>
+      <w:bookmarkStart w:id="7" w:name="_Toc437864619"/>
+      <w:bookmarkStart w:id="8" w:name="_Toc449462685"/>
       <w:r>
         <w:lastRenderedPageBreak/>
         <w:t>Main Research Questions</w:t>
       </w:r>
+      <w:bookmarkEnd w:id="7"/>
       <w:bookmarkEnd w:id="8"/>
-      <w:bookmarkEnd w:id="9"/>
       <w:r>
         <w:t xml:space="preserve"> </w:t>
       </w:r>
@@ -8954,14 +8925,14 @@
       <w:pPr>
         <w:pStyle w:val="Heading2"/>
       </w:pPr>
-      <w:bookmarkStart w:id="10" w:name="_Toc437864620"/>
-      <w:bookmarkStart w:id="11" w:name="_Toc449462686"/>
+      <w:bookmarkStart w:id="9" w:name="_Toc437864620"/>
+      <w:bookmarkStart w:id="10" w:name="_Toc449462686"/>
       <w:r>
         <w:lastRenderedPageBreak/>
         <w:t>Justification/Benefits</w:t>
       </w:r>
+      <w:bookmarkEnd w:id="9"/>
       <w:bookmarkEnd w:id="10"/>
-      <w:bookmarkEnd w:id="11"/>
       <w:r>
         <w:t xml:space="preserve"> </w:t>
       </w:r>
@@ -9134,14 +9105,14 @@
       <w:pPr>
         <w:pStyle w:val="Heading2"/>
       </w:pPr>
-      <w:bookmarkStart w:id="12" w:name="_Toc437864621"/>
-      <w:bookmarkStart w:id="13" w:name="_Toc449462687"/>
+      <w:bookmarkStart w:id="11" w:name="_Toc437864621"/>
+      <w:bookmarkStart w:id="12" w:name="_Toc449462687"/>
       <w:r>
         <w:lastRenderedPageBreak/>
         <w:t>Feasibility</w:t>
       </w:r>
+      <w:bookmarkEnd w:id="11"/>
       <w:bookmarkEnd w:id="12"/>
-      <w:bookmarkEnd w:id="13"/>
       <w:r>
         <w:t xml:space="preserve"> </w:t>
       </w:r>
@@ -9222,14 +9193,14 @@
       <w:pPr>
         <w:pStyle w:val="Heading2"/>
       </w:pPr>
-      <w:bookmarkStart w:id="14" w:name="_Toc437864622"/>
-      <w:bookmarkStart w:id="15" w:name="_Toc449462688"/>
+      <w:bookmarkStart w:id="13" w:name="_Toc437864622"/>
+      <w:bookmarkStart w:id="14" w:name="_Toc449462688"/>
       <w:r>
         <w:lastRenderedPageBreak/>
         <w:t>Systems Development Life Cycle (SDLC)</w:t>
       </w:r>
+      <w:bookmarkEnd w:id="13"/>
       <w:bookmarkEnd w:id="14"/>
-      <w:bookmarkEnd w:id="15"/>
       <w:r>
         <w:t xml:space="preserve"> </w:t>
       </w:r>
@@ -9417,27 +9388,40 @@
                                 <w:sz w:val="24"/>
                               </w:rPr>
                             </w:pPr>
+                            <w:bookmarkStart w:id="15" w:name="_Toc449462808"/>
                             <w:bookmarkStart w:id="16" w:name="_Toc437863997"/>
                             <w:bookmarkStart w:id="17" w:name="_Toc437864842"/>
-                            <w:bookmarkStart w:id="18" w:name="_Toc449462808"/>
                             <w:r>
                               <w:t xml:space="preserve">Figure </w:t>
                             </w:r>
-                            <w:fldSimple w:instr=" SEQ Figure \* ARABIC ">
-                              <w:r>
-                                <w:rPr>
-                                  <w:noProof/>
-                                </w:rPr>
-                                <w:t>1</w:t>
-                              </w:r>
-                            </w:fldSimple>
+                            <w:r>
+                              <w:fldChar w:fldCharType="begin"/>
+                            </w:r>
+                            <w:r>
+                              <w:instrText xml:space="preserve"> SEQ Figure \* ARABIC </w:instrText>
+                            </w:r>
+                            <w:r>
+                              <w:fldChar w:fldCharType="separate"/>
+                            </w:r>
+                            <w:r>
+                              <w:rPr>
+                                <w:noProof/>
+                              </w:rPr>
+                              <w:t>1</w:t>
+                            </w:r>
+                            <w:r>
+                              <w:rPr>
+                                <w:noProof/>
+                              </w:rPr>
+                              <w:fldChar w:fldCharType="end"/>
+                            </w:r>
                             <w:r>
                               <w:t xml:space="preserve"> - </w:t>
                             </w:r>
                             <w:r>
                               <w:t>The Prototyping Model</w:t>
                             </w:r>
-                            <w:bookmarkEnd w:id="18"/>
+                            <w:bookmarkEnd w:id="15"/>
                             <w:r>
                               <w:t xml:space="preserve"> </w:t>
                             </w:r>
@@ -9537,192 +9521,192 @@
       <w:pPr>
         <w:pStyle w:val="Heading2"/>
       </w:pPr>
-      <w:bookmarkStart w:id="22" w:name="_Toc437864623"/>
-      <w:bookmarkStart w:id="23" w:name="_Toc449462689"/>
+      <w:bookmarkStart w:id="18" w:name="_Toc437864623"/>
+      <w:bookmarkStart w:id="19" w:name="_Toc449462689"/>
       <w:r>
         <w:lastRenderedPageBreak/>
         <w:t>Proposed Methodologies</w:t>
       </w:r>
+      <w:bookmarkEnd w:id="18"/>
+      <w:bookmarkEnd w:id="19"/>
+      <w:r>
+        <w:t xml:space="preserve"> </w:t>
+      </w:r>
+    </w:p>
+    <w:p>
+      <w:pPr>
+        <w:spacing w:line="360" w:lineRule="auto"/>
+        <w:rPr>
+          <w:color w:val="000000" w:themeColor="text1"/>
+        </w:rPr>
+      </w:pPr>
+    </w:p>
+    <w:p>
+      <w:pPr>
+        <w:spacing w:line="360" w:lineRule="auto"/>
+        <w:rPr>
+          <w:color w:val="000000" w:themeColor="text1"/>
+        </w:rPr>
+      </w:pPr>
+      <w:r>
+        <w:rPr>
+          <w:color w:val="000000" w:themeColor="text1"/>
+        </w:rPr>
+        <w:t>This is a three person team. Each team member will have a defined role, based on our abilities, strengths and interest of self-learning. Throughout the development, every member of the team will be brought up to speed on the progress of each of the other members. The aim is that all members are proficient with all aspects of the project.</w:t>
+      </w:r>
+    </w:p>
+    <w:p>
+      <w:pPr>
+        <w:spacing w:line="360" w:lineRule="auto"/>
+        <w:rPr>
+          <w:color w:val="000000" w:themeColor="text1"/>
+        </w:rPr>
+      </w:pPr>
+    </w:p>
+    <w:p>
+      <w:pPr>
+        <w:spacing w:line="360" w:lineRule="auto"/>
+      </w:pPr>
+      <w:bookmarkStart w:id="20" w:name="_Toc437864624"/>
+      <w:r>
+        <w:t>Member 1</w:t>
+      </w:r>
+      <w:bookmarkEnd w:id="20"/>
+      <w:r>
+        <w:t xml:space="preserve"> </w:t>
+      </w:r>
+    </w:p>
+    <w:p>
+      <w:pPr>
+        <w:spacing w:line="360" w:lineRule="auto"/>
+        <w:rPr>
+          <w:color w:val="000000" w:themeColor="text1"/>
+        </w:rPr>
+      </w:pPr>
+      <w:r>
+        <w:rPr>
+          <w:color w:val="000000" w:themeColor="text1"/>
+        </w:rPr>
+        <w:t xml:space="preserve">This member’s responsibility will be to front the programming side of the project, with the objective to use numerous technologies to work concurrently. This application will use </w:t>
+      </w:r>
+      <w:r>
+        <w:rPr>
+          <w:color w:val="000000" w:themeColor="text1"/>
+        </w:rPr>
+        <w:t>Android</w:t>
+      </w:r>
+      <w:r>
+        <w:rPr>
+          <w:color w:val="000000" w:themeColor="text1"/>
+        </w:rPr>
+        <w:t xml:space="preserve"> SDK [7] to develop the web front for all </w:t>
+      </w:r>
+      <w:r>
+        <w:rPr>
+          <w:color w:val="000000" w:themeColor="text1"/>
+        </w:rPr>
+        <w:t>Android</w:t>
+      </w:r>
+      <w:r>
+        <w:rPr>
+          <w:color w:val="000000" w:themeColor="text1"/>
+        </w:rPr>
+        <w:t xml:space="preserve"> devices which run Froyo 2.2 [8], or newer. With the aim of the app being compatible with 100% of all </w:t>
+      </w:r>
+      <w:r>
+        <w:rPr>
+          <w:color w:val="000000" w:themeColor="text1"/>
+        </w:rPr>
+        <w:t>Android</w:t>
+      </w:r>
+      <w:r>
+        <w:rPr>
+          <w:color w:val="000000" w:themeColor="text1"/>
+        </w:rPr>
+        <w:t xml:space="preserve"> devices, </w:t>
+      </w:r>
+      <w:r>
+        <w:rPr>
+          <w:color w:val="000000" w:themeColor="text1"/>
+        </w:rPr>
+        <w:t>Android</w:t>
+      </w:r>
+      <w:r>
+        <w:rPr>
+          <w:color w:val="000000" w:themeColor="text1"/>
+        </w:rPr>
+        <w:t xml:space="preserve">’s WebView kit will be used. The next step will be to develop responsive pages with the use of an open source CMS such as WordPress to manage pages.  </w:t>
+      </w:r>
+    </w:p>
+    <w:p>
+      <w:pPr>
+        <w:spacing w:line="360" w:lineRule="auto"/>
+      </w:pPr>
+    </w:p>
+    <w:p>
+      <w:pPr>
+        <w:spacing w:line="360" w:lineRule="auto"/>
+      </w:pPr>
+      <w:bookmarkStart w:id="21" w:name="_Toc437864625"/>
+      <w:r>
+        <w:t>Member 2</w:t>
+      </w:r>
+      <w:bookmarkEnd w:id="21"/>
+      <w:r>
+        <w:t xml:space="preserve"> </w:t>
+      </w:r>
+    </w:p>
+    <w:p>
+      <w:pPr>
+        <w:spacing w:line="360" w:lineRule="auto"/>
+        <w:rPr>
+          <w:color w:val="000000" w:themeColor="text1"/>
+        </w:rPr>
+      </w:pPr>
+      <w:r>
+        <w:rPr>
+          <w:color w:val="000000" w:themeColor="text1"/>
+        </w:rPr>
+        <w:t>This member will focus on the security issues which may arise with relation to user log in and registration. This involves an extensive amount of research into current hacks and security issues on the market. There is a need to obtain self-signed certs which will be sourced early in the project [9] [10].</w:t>
+      </w:r>
+    </w:p>
+    <w:p>
+      <w:pPr>
+        <w:spacing w:line="360" w:lineRule="auto"/>
+        <w:rPr>
+          <w:color w:val="000000" w:themeColor="text1"/>
+        </w:rPr>
+      </w:pPr>
+      <w:r>
+        <w:rPr>
+          <w:color w:val="000000" w:themeColor="text1"/>
+        </w:rPr>
+        <w:t>There will need to be high-end security measures to ensure that data protection is adhered to for all players, concentrated around the user registration and login.</w:t>
+      </w:r>
+    </w:p>
+    <w:p>
+      <w:pPr>
+        <w:spacing w:line="360" w:lineRule="auto"/>
+        <w:rPr>
+          <w:color w:val="000000" w:themeColor="text1"/>
+        </w:rPr>
+      </w:pPr>
+      <w:r>
+        <w:rPr>
+          <w:color w:val="000000" w:themeColor="text1"/>
+        </w:rPr>
+        <w:t>This member will also assist in the layouts and the look-and-feel of the application</w:t>
+      </w:r>
+    </w:p>
+    <w:p>
+      <w:pPr>
+        <w:spacing w:line="360" w:lineRule="auto"/>
+      </w:pPr>
+      <w:bookmarkStart w:id="22" w:name="_Toc437864626"/>
+      <w:r>
+        <w:t>Member 3</w:t>
+      </w:r>
       <w:bookmarkEnd w:id="22"/>
-      <w:bookmarkEnd w:id="23"/>
-      <w:r>
-        <w:t xml:space="preserve"> </w:t>
-      </w:r>
-    </w:p>
-    <w:p>
-      <w:pPr>
-        <w:spacing w:line="360" w:lineRule="auto"/>
-        <w:rPr>
-          <w:color w:val="000000" w:themeColor="text1"/>
-        </w:rPr>
-      </w:pPr>
-    </w:p>
-    <w:p>
-      <w:pPr>
-        <w:spacing w:line="360" w:lineRule="auto"/>
-        <w:rPr>
-          <w:color w:val="000000" w:themeColor="text1"/>
-        </w:rPr>
-      </w:pPr>
-      <w:r>
-        <w:rPr>
-          <w:color w:val="000000" w:themeColor="text1"/>
-        </w:rPr>
-        <w:t>This is a three person team. Each team member will have a defined role, based on our abilities, strengths and interest of self-learning. Throughout the development, every member of the team will be brought up to speed on the progress of each of the other members. The aim is that all members are proficient with all aspects of the project.</w:t>
-      </w:r>
-    </w:p>
-    <w:p>
-      <w:pPr>
-        <w:spacing w:line="360" w:lineRule="auto"/>
-        <w:rPr>
-          <w:color w:val="000000" w:themeColor="text1"/>
-        </w:rPr>
-      </w:pPr>
-    </w:p>
-    <w:p>
-      <w:pPr>
-        <w:spacing w:line="360" w:lineRule="auto"/>
-      </w:pPr>
-      <w:bookmarkStart w:id="24" w:name="_Toc437864624"/>
-      <w:r>
-        <w:t>Member 1</w:t>
-      </w:r>
-      <w:bookmarkEnd w:id="24"/>
-      <w:r>
-        <w:t xml:space="preserve"> </w:t>
-      </w:r>
-    </w:p>
-    <w:p>
-      <w:pPr>
-        <w:spacing w:line="360" w:lineRule="auto"/>
-        <w:rPr>
-          <w:color w:val="000000" w:themeColor="text1"/>
-        </w:rPr>
-      </w:pPr>
-      <w:r>
-        <w:rPr>
-          <w:color w:val="000000" w:themeColor="text1"/>
-        </w:rPr>
-        <w:t xml:space="preserve">This member’s responsibility will be to front the programming side of the project, with the objective to use numerous technologies to work concurrently. This application will use </w:t>
-      </w:r>
-      <w:r>
-        <w:rPr>
-          <w:color w:val="000000" w:themeColor="text1"/>
-        </w:rPr>
-        <w:t>Android</w:t>
-      </w:r>
-      <w:r>
-        <w:rPr>
-          <w:color w:val="000000" w:themeColor="text1"/>
-        </w:rPr>
-        <w:t xml:space="preserve"> SDK [7] to develop the web front for all </w:t>
-      </w:r>
-      <w:r>
-        <w:rPr>
-          <w:color w:val="000000" w:themeColor="text1"/>
-        </w:rPr>
-        <w:t>Android</w:t>
-      </w:r>
-      <w:r>
-        <w:rPr>
-          <w:color w:val="000000" w:themeColor="text1"/>
-        </w:rPr>
-        <w:t xml:space="preserve"> devices which run Froyo 2.2 [8], or newer. With the aim of the app being compatible with 100% of all </w:t>
-      </w:r>
-      <w:r>
-        <w:rPr>
-          <w:color w:val="000000" w:themeColor="text1"/>
-        </w:rPr>
-        <w:t>Android</w:t>
-      </w:r>
-      <w:r>
-        <w:rPr>
-          <w:color w:val="000000" w:themeColor="text1"/>
-        </w:rPr>
-        <w:t xml:space="preserve"> devices, </w:t>
-      </w:r>
-      <w:r>
-        <w:rPr>
-          <w:color w:val="000000" w:themeColor="text1"/>
-        </w:rPr>
-        <w:t>Android</w:t>
-      </w:r>
-      <w:r>
-        <w:rPr>
-          <w:color w:val="000000" w:themeColor="text1"/>
-        </w:rPr>
-        <w:t xml:space="preserve">’s WebView kit will be used. The next step will be to develop responsive pages with the use of an open source CMS such as WordPress to manage pages.  </w:t>
-      </w:r>
-    </w:p>
-    <w:p>
-      <w:pPr>
-        <w:spacing w:line="360" w:lineRule="auto"/>
-      </w:pPr>
-    </w:p>
-    <w:p>
-      <w:pPr>
-        <w:spacing w:line="360" w:lineRule="auto"/>
-      </w:pPr>
-      <w:bookmarkStart w:id="25" w:name="_Toc437864625"/>
-      <w:r>
-        <w:t>Member 2</w:t>
-      </w:r>
-      <w:bookmarkEnd w:id="25"/>
-      <w:r>
-        <w:t xml:space="preserve"> </w:t>
-      </w:r>
-    </w:p>
-    <w:p>
-      <w:pPr>
-        <w:spacing w:line="360" w:lineRule="auto"/>
-        <w:rPr>
-          <w:color w:val="000000" w:themeColor="text1"/>
-        </w:rPr>
-      </w:pPr>
-      <w:r>
-        <w:rPr>
-          <w:color w:val="000000" w:themeColor="text1"/>
-        </w:rPr>
-        <w:t>This member will focus on the security issues which may arise with relation to user log in and registration. This involves an extensive amount of research into current hacks and security issues on the market. There is a need to obtain self-signed certs which will be sourced early in the project [9] [10].</w:t>
-      </w:r>
-    </w:p>
-    <w:p>
-      <w:pPr>
-        <w:spacing w:line="360" w:lineRule="auto"/>
-        <w:rPr>
-          <w:color w:val="000000" w:themeColor="text1"/>
-        </w:rPr>
-      </w:pPr>
-      <w:r>
-        <w:rPr>
-          <w:color w:val="000000" w:themeColor="text1"/>
-        </w:rPr>
-        <w:t>There will need to be high-end security measures to ensure that data protection is adhered to for all players, concentrated around the user registration and login.</w:t>
-      </w:r>
-    </w:p>
-    <w:p>
-      <w:pPr>
-        <w:spacing w:line="360" w:lineRule="auto"/>
-        <w:rPr>
-          <w:color w:val="000000" w:themeColor="text1"/>
-        </w:rPr>
-      </w:pPr>
-      <w:r>
-        <w:rPr>
-          <w:color w:val="000000" w:themeColor="text1"/>
-        </w:rPr>
-        <w:t>This member will also assist in the layouts and the look-and-feel of the application</w:t>
-      </w:r>
-    </w:p>
-    <w:p>
-      <w:pPr>
-        <w:spacing w:line="360" w:lineRule="auto"/>
-      </w:pPr>
-      <w:bookmarkStart w:id="26" w:name="_Toc437864626"/>
-      <w:r>
-        <w:t>Member 3</w:t>
-      </w:r>
-      <w:bookmarkEnd w:id="26"/>
       <w:r>
         <w:t xml:space="preserve"> </w:t>
       </w:r>
@@ -9844,10 +9828,127 @@
       <w:pPr>
         <w:spacing w:line="360" w:lineRule="auto"/>
       </w:pPr>
-      <w:bookmarkStart w:id="27" w:name="_Toc433277410"/>
-      <w:bookmarkStart w:id="28" w:name="_Toc437864627"/>
+      <w:bookmarkStart w:id="23" w:name="_Toc433277410"/>
+      <w:bookmarkStart w:id="24" w:name="_Toc437864627"/>
       <w:r>
         <w:t>Group Elements</w:t>
+      </w:r>
+      <w:bookmarkEnd w:id="23"/>
+      <w:bookmarkEnd w:id="24"/>
+    </w:p>
+    <w:p>
+      <w:pPr>
+        <w:spacing w:line="360" w:lineRule="auto"/>
+        <w:rPr>
+          <w:color w:val="000000" w:themeColor="text1"/>
+        </w:rPr>
+      </w:pPr>
+    </w:p>
+    <w:p>
+      <w:pPr>
+        <w:spacing w:line="360" w:lineRule="auto"/>
+        <w:rPr>
+          <w:color w:val="000000" w:themeColor="text1"/>
+        </w:rPr>
+      </w:pPr>
+      <w:r>
+        <w:rPr>
+          <w:color w:val="000000" w:themeColor="text1"/>
+        </w:rPr>
+        <w:t>The team will develop a-state-of-the-art modern, ‘hi-res’ graphics using animation tools such as Adobe Illustrator, Photoshop and GIMP. There is a possibility to use Dreamweaver for transitions.</w:t>
+      </w:r>
+    </w:p>
+    <w:p>
+      <w:pPr>
+        <w:spacing w:line="360" w:lineRule="auto"/>
+        <w:rPr>
+          <w:color w:val="000000" w:themeColor="text1"/>
+        </w:rPr>
+      </w:pPr>
+      <w:r>
+        <w:rPr>
+          <w:color w:val="000000" w:themeColor="text1"/>
+        </w:rPr>
+        <w:t>PhP</w:t>
+      </w:r>
+      <w:r>
+        <w:rPr>
+          <w:color w:val="000000" w:themeColor="text1"/>
+        </w:rPr>
+        <w:t xml:space="preserve"> scripting will be used to consolidate all elements of the application resulting in a smooth application with a modern and fun look’n’feel. For hosting, the team has secured permission from Absorb.ie to have full use of their servers inclusive of a sub-domain and installation of third-party utilities. [11]</w:t>
+      </w:r>
+    </w:p>
+    <w:p>
+      <w:pPr>
+        <w:spacing w:line="360" w:lineRule="auto"/>
+        <w:rPr>
+          <w:color w:val="000000" w:themeColor="text1"/>
+        </w:rPr>
+      </w:pPr>
+      <w:r>
+        <w:rPr>
+          <w:color w:val="000000" w:themeColor="text1"/>
+        </w:rPr>
+        <w:br w:type="page"/>
+      </w:r>
+    </w:p>
+    <w:p>
+      <w:pPr>
+        <w:pStyle w:val="Heading2"/>
+      </w:pPr>
+      <w:bookmarkStart w:id="25" w:name="_Toc437864628"/>
+      <w:bookmarkStart w:id="26" w:name="_Toc449462690"/>
+      <w:r>
+        <w:lastRenderedPageBreak/>
+        <w:t>Application</w:t>
+      </w:r>
+      <w:bookmarkEnd w:id="25"/>
+      <w:bookmarkEnd w:id="26"/>
+    </w:p>
+    <w:p>
+      <w:pPr>
+        <w:spacing w:line="360" w:lineRule="auto"/>
+        <w:rPr>
+          <w:color w:val="000000" w:themeColor="text1"/>
+        </w:rPr>
+      </w:pPr>
+    </w:p>
+    <w:p>
+      <w:pPr>
+        <w:spacing w:line="360" w:lineRule="auto"/>
+        <w:rPr>
+          <w:color w:val="000000" w:themeColor="text1"/>
+        </w:rPr>
+      </w:pPr>
+      <w:r>
+        <w:rPr>
+          <w:color w:val="000000" w:themeColor="text1"/>
+        </w:rPr>
+        <w:t>The application will be a cross between a game and a quiz. Whilst having the academic functionality of an educational quiz, it will have a young, fresh approach to learning. For this project, the subject matter will be on networking terms and concepts.</w:t>
+      </w:r>
+    </w:p>
+    <w:p>
+      <w:pPr>
+        <w:spacing w:line="360" w:lineRule="auto"/>
+        <w:rPr>
+          <w:color w:val="000000" w:themeColor="text1"/>
+        </w:rPr>
+      </w:pPr>
+      <w:r>
+        <w:rPr>
+          <w:color w:val="000000" w:themeColor="text1"/>
+        </w:rPr>
+        <w:t>The application will consist of three levels. A description of these levels is detailed in the next section.</w:t>
+      </w:r>
+    </w:p>
+    <w:p>
+      <w:pPr>
+        <w:spacing w:line="360" w:lineRule="auto"/>
+      </w:pPr>
+      <w:bookmarkStart w:id="27" w:name="_Toc433277397"/>
+      <w:bookmarkStart w:id="28" w:name="_Toc437864629"/>
+      <w:r>
+        <w:t>Level 1</w:t>
       </w:r>
       <w:bookmarkEnd w:id="27"/>
       <w:bookmarkEnd w:id="28"/>
@@ -9859,64 +9960,21 @@
           <w:color w:val="000000" w:themeColor="text1"/>
         </w:rPr>
       </w:pPr>
-    </w:p>
-    <w:p>
-      <w:pPr>
-        <w:spacing w:line="360" w:lineRule="auto"/>
-        <w:rPr>
-          <w:color w:val="000000" w:themeColor="text1"/>
-        </w:rPr>
-      </w:pPr>
-      <w:r>
-        <w:rPr>
-          <w:color w:val="000000" w:themeColor="text1"/>
-        </w:rPr>
-        <w:t>The team will develop a-state-of-the-art modern, ‘hi-res’ graphics using animation tools such as Adobe Illustrator, Photoshop and GIMP. There is a possibility to use Dreamweaver for transitions.</w:t>
-      </w:r>
-    </w:p>
-    <w:p>
-      <w:pPr>
-        <w:spacing w:line="360" w:lineRule="auto"/>
-        <w:rPr>
-          <w:color w:val="000000" w:themeColor="text1"/>
-        </w:rPr>
-      </w:pPr>
-      <w:r>
-        <w:rPr>
-          <w:color w:val="000000" w:themeColor="text1"/>
-        </w:rPr>
-        <w:t>PhP</w:t>
-      </w:r>
-      <w:r>
-        <w:rPr>
-          <w:color w:val="000000" w:themeColor="text1"/>
-        </w:rPr>
-        <w:t xml:space="preserve"> scripting will be used to consolidate all elements of the application resulting in a smooth application with a modern and fun look’n’feel. For hosting, the team has secured permission from Absorb.ie to have full use of their servers inclusive of a sub-domain and installation of third-party utilities. [11]</w:t>
-      </w:r>
-    </w:p>
-    <w:p>
-      <w:pPr>
-        <w:spacing w:line="360" w:lineRule="auto"/>
-        <w:rPr>
-          <w:color w:val="000000" w:themeColor="text1"/>
-        </w:rPr>
-      </w:pPr>
-      <w:r>
-        <w:rPr>
-          <w:color w:val="000000" w:themeColor="text1"/>
-        </w:rPr>
-        <w:br w:type="page"/>
-      </w:r>
-    </w:p>
-    <w:p>
-      <w:pPr>
-        <w:pStyle w:val="Heading2"/>
-      </w:pPr>
-      <w:bookmarkStart w:id="29" w:name="_Toc437864628"/>
-      <w:bookmarkStart w:id="30" w:name="_Toc449462690"/>
-      <w:r>
-        <w:lastRenderedPageBreak/>
-        <w:t>Application</w:t>
+      <w:r>
+        <w:rPr>
+          <w:color w:val="000000" w:themeColor="text1"/>
+        </w:rPr>
+        <w:t>The first level will be easy, containing definitions and abbreviations on an MCQ basis. One question will have 4 possible answers with only one answer being correct. There is plans to have a pool of 300 questions for the finished product. However, for the sake of this project, it is more feasible to run a beta model with a pool of 10 question.</w:t>
+      </w:r>
+    </w:p>
+    <w:p>
+      <w:pPr>
+        <w:spacing w:line="360" w:lineRule="auto"/>
+      </w:pPr>
+      <w:bookmarkStart w:id="29" w:name="_Toc433277398"/>
+      <w:bookmarkStart w:id="30" w:name="_Toc437864630"/>
+      <w:r>
+        <w:t>Level 2</w:t>
       </w:r>
       <w:bookmarkEnd w:id="29"/>
       <w:bookmarkEnd w:id="30"/>
@@ -9928,43 +9986,21 @@
           <w:color w:val="000000" w:themeColor="text1"/>
         </w:rPr>
       </w:pPr>
-    </w:p>
-    <w:p>
-      <w:pPr>
-        <w:spacing w:line="360" w:lineRule="auto"/>
-        <w:rPr>
-          <w:color w:val="000000" w:themeColor="text1"/>
-        </w:rPr>
-      </w:pPr>
-      <w:r>
-        <w:rPr>
-          <w:color w:val="000000" w:themeColor="text1"/>
-        </w:rPr>
-        <w:t>The application will be a cross between a game and a quiz. Whilst having the academic functionality of an educational quiz, it will have a young, fresh approach to learning. For this project, the subject matter will be on networking terms and concepts.</w:t>
-      </w:r>
-    </w:p>
-    <w:p>
-      <w:pPr>
-        <w:spacing w:line="360" w:lineRule="auto"/>
-        <w:rPr>
-          <w:color w:val="000000" w:themeColor="text1"/>
-        </w:rPr>
-      </w:pPr>
-      <w:r>
-        <w:rPr>
-          <w:color w:val="000000" w:themeColor="text1"/>
-        </w:rPr>
-        <w:t>The application will consist of three levels. A description of these levels is detailed in the next section.</w:t>
-      </w:r>
-    </w:p>
-    <w:p>
-      <w:pPr>
-        <w:spacing w:line="360" w:lineRule="auto"/>
-      </w:pPr>
-      <w:bookmarkStart w:id="31" w:name="_Toc433277397"/>
-      <w:bookmarkStart w:id="32" w:name="_Toc437864629"/>
-      <w:r>
-        <w:t>Level 1</w:t>
+      <w:r>
+        <w:rPr>
+          <w:color w:val="000000" w:themeColor="text1"/>
+        </w:rPr>
+        <w:t>The second level is more difficult. Questions will be based on exam quality definitions and networking syntax on an MCQ basis. One question will have 4 possible answers with only one answer being correct. There is plans to have a pool of 300 questions for the finished product. However, for the sake of this project, it is more feasible to run a beta model with a pool of 10 question.</w:t>
+      </w:r>
+    </w:p>
+    <w:p>
+      <w:pPr>
+        <w:spacing w:line="360" w:lineRule="auto"/>
+      </w:pPr>
+      <w:bookmarkStart w:id="31" w:name="_Toc433277399"/>
+      <w:bookmarkStart w:id="32" w:name="_Toc437864631"/>
+      <w:r>
+        <w:t>Level 3</w:t>
       </w:r>
       <w:bookmarkEnd w:id="31"/>
       <w:bookmarkEnd w:id="32"/>
@@ -9980,17 +10016,17 @@
         <w:rPr>
           <w:color w:val="000000" w:themeColor="text1"/>
         </w:rPr>
-        <w:t>The first level will be easy, containing definitions and abbreviations on an MCQ basis. One question will have 4 possible answers with only one answer being correct. There is plans to have a pool of 300 questions for the finished product. However, for the sake of this project, it is more feasible to run a beta model with a pool of 10 question.</w:t>
-      </w:r>
-    </w:p>
-    <w:p>
-      <w:pPr>
-        <w:spacing w:line="360" w:lineRule="auto"/>
-      </w:pPr>
-      <w:bookmarkStart w:id="33" w:name="_Toc433277398"/>
-      <w:bookmarkStart w:id="34" w:name="_Toc437864630"/>
-      <w:r>
-        <w:t>Level 2</w:t>
+        <w:t>The third level is the most difficult. Questions will be based on the general theory associated with networking on a CCNA level. Each question will be answered textually. This will involve technology which will recognise keywords and strings. There is plans to have a pool of 150 questions for the finished product. However, for the sake of this project, it is more feasible to run a beta model with a pool of 10 question.</w:t>
+      </w:r>
+    </w:p>
+    <w:p>
+      <w:pPr>
+        <w:spacing w:line="360" w:lineRule="auto"/>
+      </w:pPr>
+      <w:bookmarkStart w:id="33" w:name="_Toc433277400"/>
+      <w:bookmarkStart w:id="34" w:name="_Toc437864632"/>
+      <w:r>
+        <w:t>Player advancement through levels</w:t>
       </w:r>
       <w:bookmarkEnd w:id="33"/>
       <w:bookmarkEnd w:id="34"/>
@@ -10006,182 +10042,130 @@
         <w:rPr>
           <w:color w:val="000000" w:themeColor="text1"/>
         </w:rPr>
-        <w:t>The second level is more difficult. Questions will be based on exam quality definitions and networking syntax on an MCQ basis. One question will have 4 possible answers with only one answer being correct. There is plans to have a pool of 300 questions for the finished product. However, for the sake of this project, it is more feasible to run a beta model with a pool of 10 question.</w:t>
-      </w:r>
-    </w:p>
-    <w:p>
-      <w:pPr>
-        <w:spacing w:line="360" w:lineRule="auto"/>
-      </w:pPr>
-      <w:bookmarkStart w:id="35" w:name="_Toc433277399"/>
-      <w:bookmarkStart w:id="36" w:name="_Toc437864631"/>
-      <w:r>
-        <w:t>Level 3</w:t>
+        <w:t>In order for the user to move from one level to another, the player must answer ALL the questions in each level. If a question is answered correctly, that question will be flagged ‘true’.  If question is answered incorrectly, the program generate next question. The wrong question remains in the cycle until it is answered correctly. All questions are generated randomly.</w:t>
+      </w:r>
+    </w:p>
+    <w:p>
+      <w:pPr>
+        <w:spacing w:line="360" w:lineRule="auto"/>
+        <w:rPr>
+          <w:color w:val="000000" w:themeColor="text1"/>
+        </w:rPr>
+      </w:pPr>
+      <w:r>
+        <w:rPr>
+          <w:color w:val="000000" w:themeColor="text1"/>
+        </w:rPr>
+        <w:br w:type="page"/>
+      </w:r>
+    </w:p>
+    <w:p>
+      <w:pPr>
+        <w:pStyle w:val="Heading2"/>
+      </w:pPr>
+      <w:bookmarkStart w:id="35" w:name="_Toc437864633"/>
+      <w:bookmarkStart w:id="36" w:name="_Toc449462691"/>
+      <w:r>
+        <w:lastRenderedPageBreak/>
+        <w:t>Deliverables</w:t>
       </w:r>
       <w:bookmarkEnd w:id="35"/>
       <w:bookmarkEnd w:id="36"/>
-    </w:p>
-    <w:p>
-      <w:pPr>
-        <w:spacing w:line="360" w:lineRule="auto"/>
-        <w:rPr>
-          <w:color w:val="000000" w:themeColor="text1"/>
-        </w:rPr>
-      </w:pPr>
-      <w:r>
-        <w:rPr>
-          <w:color w:val="000000" w:themeColor="text1"/>
-        </w:rPr>
-        <w:t>The third level is the most difficult. Questions will be based on the general theory associated with networking on a CCNA level. Each question will be answered textually. This will involve technology which will recognise keywords and strings. There is plans to have a pool of 150 questions for the finished product. However, for the sake of this project, it is more feasible to run a beta model with a pool of 10 question.</w:t>
-      </w:r>
-    </w:p>
-    <w:p>
-      <w:pPr>
-        <w:spacing w:line="360" w:lineRule="auto"/>
-      </w:pPr>
-      <w:bookmarkStart w:id="37" w:name="_Toc433277400"/>
-      <w:bookmarkStart w:id="38" w:name="_Toc437864632"/>
-      <w:r>
-        <w:t>Player advancement through levels</w:t>
+      <w:r>
+        <w:t xml:space="preserve"> </w:t>
+      </w:r>
+    </w:p>
+    <w:p>
+      <w:pPr>
+        <w:spacing w:line="360" w:lineRule="auto"/>
+        <w:rPr>
+          <w:color w:val="000000" w:themeColor="text1"/>
+        </w:rPr>
+      </w:pPr>
+    </w:p>
+    <w:p>
+      <w:pPr>
+        <w:spacing w:line="360" w:lineRule="auto"/>
+        <w:rPr>
+          <w:color w:val="000000" w:themeColor="text1"/>
+        </w:rPr>
+      </w:pPr>
+      <w:r>
+        <w:rPr>
+          <w:color w:val="000000" w:themeColor="text1"/>
+        </w:rPr>
+        <w:t xml:space="preserve">The aim is to have a fairly established running BETA model by Christmas break which will leave the next semester for testing and defining our documentation. </w:t>
+      </w:r>
+    </w:p>
+    <w:p>
+      <w:pPr>
+        <w:spacing w:line="360" w:lineRule="auto"/>
+        <w:rPr>
+          <w:color w:val="000000" w:themeColor="text1"/>
+        </w:rPr>
+      </w:pPr>
+      <w:r>
+        <w:rPr>
+          <w:color w:val="000000" w:themeColor="text1"/>
+        </w:rPr>
+        <w:t>In this section, the expected results are examined in order to identify any issues before the project officially begins.</w:t>
+      </w:r>
+    </w:p>
+    <w:p>
+      <w:pPr>
+        <w:spacing w:line="360" w:lineRule="auto"/>
+        <w:rPr>
+          <w:color w:val="000000" w:themeColor="text1"/>
+        </w:rPr>
+      </w:pPr>
+      <w:r>
+        <w:rPr>
+          <w:color w:val="000000" w:themeColor="text1"/>
+        </w:rPr>
+        <w:t>A Work Breakdown Structure and Gantt-Chart, which follow, provide a condensed and visual view at the tasks and predicted timeline of the project.</w:t>
+      </w:r>
+    </w:p>
+    <w:p>
+      <w:pPr>
+        <w:spacing w:line="360" w:lineRule="auto"/>
+        <w:rPr>
+          <w:color w:val="000000" w:themeColor="text1"/>
+        </w:rPr>
+      </w:pPr>
+    </w:p>
+    <w:p>
+      <w:pPr>
+        <w:spacing w:line="360" w:lineRule="auto"/>
+        <w:rPr>
+          <w:color w:val="000000" w:themeColor="text1"/>
+        </w:rPr>
+      </w:pPr>
+    </w:p>
+    <w:p>
+      <w:pPr>
+        <w:spacing w:line="360" w:lineRule="auto"/>
+        <w:rPr>
+          <w:color w:val="000000" w:themeColor="text1"/>
+        </w:rPr>
+      </w:pPr>
+    </w:p>
+    <w:p>
+      <w:pPr>
+        <w:spacing w:line="360" w:lineRule="auto"/>
+        <w:rPr>
+          <w:color w:val="000000" w:themeColor="text1"/>
+        </w:rPr>
+      </w:pPr>
+    </w:p>
+    <w:p>
+      <w:pPr>
+        <w:spacing w:line="360" w:lineRule="auto"/>
+      </w:pPr>
+      <w:bookmarkStart w:id="37" w:name="_Toc437864634"/>
+      <w:r>
+        <w:t>Expected Results</w:t>
       </w:r>
       <w:bookmarkEnd w:id="37"/>
-      <w:bookmarkEnd w:id="38"/>
-    </w:p>
-    <w:p>
-      <w:pPr>
-        <w:spacing w:line="360" w:lineRule="auto"/>
-        <w:rPr>
-          <w:color w:val="000000" w:themeColor="text1"/>
-        </w:rPr>
-      </w:pPr>
-      <w:r>
-        <w:rPr>
-          <w:color w:val="000000" w:themeColor="text1"/>
-        </w:rPr>
-        <w:t>In order for the user to move from one level to another, the player must answer ALL the questions in each level. If a question is answered correctly, that question will be flagged ‘true’.  If question is answered incorrectly, the program generate next question. The wrong question remains in the cycle until it is answered correctly. All questions are generated randomly.</w:t>
-      </w:r>
-    </w:p>
-    <w:p>
-      <w:pPr>
-        <w:spacing w:line="360" w:lineRule="auto"/>
-        <w:rPr>
-          <w:color w:val="000000" w:themeColor="text1"/>
-        </w:rPr>
-      </w:pPr>
-      <w:r>
-        <w:rPr>
-          <w:color w:val="000000" w:themeColor="text1"/>
-        </w:rPr>
-        <w:br w:type="page"/>
-      </w:r>
-    </w:p>
-    <w:p>
-      <w:pPr>
-        <w:pStyle w:val="Heading2"/>
-      </w:pPr>
-      <w:bookmarkStart w:id="39" w:name="_Toc437864633"/>
-      <w:bookmarkStart w:id="40" w:name="_Toc449462691"/>
-      <w:r>
-        <w:lastRenderedPageBreak/>
-        <w:t>Deliverables</w:t>
-      </w:r>
-      <w:bookmarkEnd w:id="39"/>
-      <w:bookmarkEnd w:id="40"/>
-      <w:r>
-        <w:t xml:space="preserve"> </w:t>
-      </w:r>
-    </w:p>
-    <w:p>
-      <w:pPr>
-        <w:spacing w:line="360" w:lineRule="auto"/>
-        <w:rPr>
-          <w:color w:val="000000" w:themeColor="text1"/>
-        </w:rPr>
-      </w:pPr>
-    </w:p>
-    <w:p>
-      <w:pPr>
-        <w:spacing w:line="360" w:lineRule="auto"/>
-        <w:rPr>
-          <w:color w:val="000000" w:themeColor="text1"/>
-        </w:rPr>
-      </w:pPr>
-      <w:r>
-        <w:rPr>
-          <w:color w:val="000000" w:themeColor="text1"/>
-        </w:rPr>
-        <w:t xml:space="preserve">The aim is to have a fairly established running BETA model by Christmas break which will leave the next semester for testing and defining our documentation. </w:t>
-      </w:r>
-    </w:p>
-    <w:p>
-      <w:pPr>
-        <w:spacing w:line="360" w:lineRule="auto"/>
-        <w:rPr>
-          <w:color w:val="000000" w:themeColor="text1"/>
-        </w:rPr>
-      </w:pPr>
-      <w:r>
-        <w:rPr>
-          <w:color w:val="000000" w:themeColor="text1"/>
-        </w:rPr>
-        <w:t>In this section, the expected results are examined in order to identify any issues before the project officially begins.</w:t>
-      </w:r>
-    </w:p>
-    <w:p>
-      <w:pPr>
-        <w:spacing w:line="360" w:lineRule="auto"/>
-        <w:rPr>
-          <w:color w:val="000000" w:themeColor="text1"/>
-        </w:rPr>
-      </w:pPr>
-      <w:r>
-        <w:rPr>
-          <w:color w:val="000000" w:themeColor="text1"/>
-        </w:rPr>
-        <w:t>A Work Breakdown Structure and Gantt-Chart, which follow, provide a condensed and visual view at the tasks and predicted timeline of the project.</w:t>
-      </w:r>
-    </w:p>
-    <w:p>
-      <w:pPr>
-        <w:spacing w:line="360" w:lineRule="auto"/>
-        <w:rPr>
-          <w:color w:val="000000" w:themeColor="text1"/>
-        </w:rPr>
-      </w:pPr>
-    </w:p>
-    <w:p>
-      <w:pPr>
-        <w:spacing w:line="360" w:lineRule="auto"/>
-        <w:rPr>
-          <w:color w:val="000000" w:themeColor="text1"/>
-        </w:rPr>
-      </w:pPr>
-    </w:p>
-    <w:p>
-      <w:pPr>
-        <w:spacing w:line="360" w:lineRule="auto"/>
-        <w:rPr>
-          <w:color w:val="000000" w:themeColor="text1"/>
-        </w:rPr>
-      </w:pPr>
-    </w:p>
-    <w:p>
-      <w:pPr>
-        <w:spacing w:line="360" w:lineRule="auto"/>
-        <w:rPr>
-          <w:color w:val="000000" w:themeColor="text1"/>
-        </w:rPr>
-      </w:pPr>
-    </w:p>
-    <w:p>
-      <w:pPr>
-        <w:spacing w:line="360" w:lineRule="auto"/>
-      </w:pPr>
-      <w:bookmarkStart w:id="41" w:name="_Toc437864634"/>
-      <w:r>
-        <w:t>Expected Results</w:t>
-      </w:r>
-      <w:bookmarkEnd w:id="41"/>
     </w:p>
     <w:p>
       <w:pPr>
@@ -10370,14 +10354,14 @@
       <w:pPr>
         <w:spacing w:line="360" w:lineRule="auto"/>
       </w:pPr>
-      <w:bookmarkStart w:id="42" w:name="_Toc433277412"/>
-      <w:bookmarkStart w:id="43" w:name="_Toc437864635"/>
+      <w:bookmarkStart w:id="38" w:name="_Toc433277412"/>
+      <w:bookmarkStart w:id="39" w:name="_Toc437864635"/>
       <w:r>
         <w:lastRenderedPageBreak/>
         <w:t>Work Breakdown Structure</w:t>
       </w:r>
-      <w:bookmarkEnd w:id="42"/>
-      <w:bookmarkEnd w:id="43"/>
+      <w:bookmarkEnd w:id="38"/>
+      <w:bookmarkEnd w:id="39"/>
     </w:p>
     <w:p>
       <w:pPr>
@@ -10644,7 +10628,7 @@
         </w:rPr>
         <w:t>Testing</w:t>
       </w:r>
-      <w:bookmarkStart w:id="44" w:name="_Toc437864636"/>
+      <w:bookmarkStart w:id="40" w:name="_Toc437864636"/>
     </w:p>
     <w:p>
       <w:pPr>
@@ -10653,7 +10637,7 @@
       <w:r>
         <w:t>Gantt-Chart</w:t>
       </w:r>
-      <w:bookmarkEnd w:id="44"/>
+      <w:bookmarkEnd w:id="40"/>
       <w:r>
         <w:t xml:space="preserve">  </w:t>
       </w:r>
@@ -10749,18 +10733,31 @@
         <w:spacing w:line="360" w:lineRule="auto"/>
         <w:jc w:val="center"/>
       </w:pPr>
-      <w:bookmarkStart w:id="45" w:name="_Toc449462809"/>
+      <w:bookmarkStart w:id="41" w:name="_Toc449462809"/>
       <w:r>
         <w:t xml:space="preserve">Figure </w:t>
       </w:r>
-      <w:fldSimple w:instr=" SEQ Figure \* ARABIC ">
-        <w:r>
-          <w:rPr>
-            <w:noProof/>
-          </w:rPr>
-          <w:t>2</w:t>
-        </w:r>
-      </w:fldSimple>
+      <w:r>
+        <w:fldChar w:fldCharType="begin"/>
+      </w:r>
+      <w:r>
+        <w:instrText xml:space="preserve"> SEQ Figure \* ARABIC </w:instrText>
+      </w:r>
+      <w:r>
+        <w:fldChar w:fldCharType="separate"/>
+      </w:r>
+      <w:r>
+        <w:rPr>
+          <w:noProof/>
+        </w:rPr>
+        <w:t>2</w:t>
+      </w:r>
+      <w:r>
+        <w:rPr>
+          <w:noProof/>
+        </w:rPr>
+        <w:fldChar w:fldCharType="end"/>
+      </w:r>
       <w:r>
         <w:t xml:space="preserve"> </w:t>
       </w:r>
@@ -10770,20 +10767,20 @@
       <w:r>
         <w:t>Gantt-Chart</w:t>
       </w:r>
-      <w:bookmarkEnd w:id="45"/>
+      <w:bookmarkEnd w:id="41"/>
     </w:p>
     <w:p>
       <w:pPr>
         <w:pStyle w:val="Heading2"/>
       </w:pPr>
-      <w:bookmarkStart w:id="46" w:name="_Toc437864637"/>
-      <w:bookmarkStart w:id="47" w:name="_Toc449462692"/>
+      <w:bookmarkStart w:id="42" w:name="_Toc437864637"/>
+      <w:bookmarkStart w:id="43" w:name="_Toc449462692"/>
       <w:r>
         <w:lastRenderedPageBreak/>
         <w:t>Conclusion</w:t>
       </w:r>
-      <w:bookmarkEnd w:id="46"/>
-      <w:bookmarkEnd w:id="47"/>
+      <w:bookmarkEnd w:id="42"/>
+      <w:bookmarkEnd w:id="43"/>
       <w:r>
         <w:t xml:space="preserve"> </w:t>
       </w:r>
@@ -10871,14 +10868,14 @@
         <w:pStyle w:val="Heading1"/>
         <w:spacing w:line="360" w:lineRule="auto"/>
       </w:pPr>
-      <w:bookmarkStart w:id="48" w:name="_Toc435787526"/>
-      <w:bookmarkStart w:id="49" w:name="_Toc449462693"/>
+      <w:bookmarkStart w:id="44" w:name="_Toc435787526"/>
+      <w:bookmarkStart w:id="45" w:name="_Toc449462693"/>
       <w:r>
         <w:lastRenderedPageBreak/>
         <w:t>Literature review</w:t>
       </w:r>
-      <w:bookmarkEnd w:id="48"/>
-      <w:bookmarkEnd w:id="49"/>
+      <w:bookmarkEnd w:id="44"/>
+      <w:bookmarkEnd w:id="45"/>
     </w:p>
     <w:p>
       <w:pPr>
@@ -11084,7 +11081,7 @@
       <w:pPr>
         <w:pStyle w:val="Heading2"/>
       </w:pPr>
-      <w:bookmarkStart w:id="50" w:name="_Toc449462694"/>
+      <w:bookmarkStart w:id="46" w:name="_Toc449462694"/>
       <w:r>
         <w:lastRenderedPageBreak/>
         <w:t xml:space="preserve">Review A: </w:t>
@@ -11095,7 +11092,7 @@
       <w:r>
         <w:t xml:space="preserve"> assessing students?</w:t>
       </w:r>
-      <w:bookmarkEnd w:id="50"/>
+      <w:bookmarkEnd w:id="46"/>
     </w:p>
     <w:p>
       <w:pPr>
@@ -11322,25 +11319,38 @@
         <w:spacing w:line="360" w:lineRule="auto"/>
         <w:jc w:val="center"/>
       </w:pPr>
-      <w:bookmarkStart w:id="51" w:name="_Toc449462810"/>
+      <w:bookmarkStart w:id="47" w:name="_Toc449462810"/>
       <w:r>
         <w:t xml:space="preserve">Figure </w:t>
       </w:r>
-      <w:fldSimple w:instr=" SEQ Figure \* ARABIC ">
-        <w:r>
-          <w:rPr>
-            <w:noProof/>
-          </w:rPr>
-          <w:t>3</w:t>
-        </w:r>
-      </w:fldSimple>
+      <w:r>
+        <w:fldChar w:fldCharType="begin"/>
+      </w:r>
+      <w:r>
+        <w:instrText xml:space="preserve"> SEQ Figure \* ARABIC </w:instrText>
+      </w:r>
+      <w:r>
+        <w:fldChar w:fldCharType="separate"/>
+      </w:r>
+      <w:r>
+        <w:rPr>
+          <w:noProof/>
+        </w:rPr>
+        <w:t>3</w:t>
+      </w:r>
+      <w:r>
+        <w:rPr>
+          <w:noProof/>
+        </w:rPr>
+        <w:fldChar w:fldCharType="end"/>
+      </w:r>
       <w:r>
         <w:t xml:space="preserve"> - An ex</w:t>
       </w:r>
       <w:r>
         <w:t>ample of a Multiple Choice Quiz</w:t>
       </w:r>
-      <w:bookmarkEnd w:id="51"/>
+      <w:bookmarkEnd w:id="47"/>
     </w:p>
     <w:p>
       <w:pPr>
@@ -11362,17 +11372,17 @@
       <w:pPr>
         <w:pStyle w:val="Heading3"/>
       </w:pPr>
-      <w:bookmarkStart w:id="52" w:name="_Toc435787528"/>
+      <w:bookmarkStart w:id="48" w:name="_Toc435787528"/>
       <w:r>
         <w:lastRenderedPageBreak/>
         <w:tab/>
       </w:r>
-      <w:bookmarkStart w:id="53" w:name="_Toc449462695"/>
+      <w:bookmarkStart w:id="49" w:name="_Toc449462695"/>
       <w:r>
         <w:t>Where MCQ testing came from</w:t>
       </w:r>
-      <w:bookmarkEnd w:id="52"/>
-      <w:bookmarkEnd w:id="53"/>
+      <w:bookmarkEnd w:id="48"/>
+      <w:bookmarkEnd w:id="49"/>
     </w:p>
     <w:p>
       <w:pPr>
@@ -11711,14 +11721,14 @@
       <w:pPr>
         <w:pStyle w:val="Heading3"/>
       </w:pPr>
-      <w:bookmarkStart w:id="54" w:name="_Toc435787529"/>
-      <w:bookmarkStart w:id="55" w:name="_Toc449462696"/>
+      <w:bookmarkStart w:id="50" w:name="_Toc435787529"/>
+      <w:bookmarkStart w:id="51" w:name="_Toc449462696"/>
       <w:r>
         <w:lastRenderedPageBreak/>
         <w:t>MCQ - an effective format for testing?</w:t>
       </w:r>
-      <w:bookmarkEnd w:id="54"/>
-      <w:bookmarkEnd w:id="55"/>
+      <w:bookmarkEnd w:id="50"/>
+      <w:bookmarkEnd w:id="51"/>
     </w:p>
     <w:p>
       <w:pPr>
@@ -12137,14 +12147,14 @@
       <w:pPr>
         <w:pStyle w:val="Heading3"/>
       </w:pPr>
-      <w:bookmarkStart w:id="56" w:name="_Toc435787530"/>
-      <w:bookmarkStart w:id="57" w:name="_Toc449462697"/>
+      <w:bookmarkStart w:id="52" w:name="_Toc435787530"/>
+      <w:bookmarkStart w:id="53" w:name="_Toc449462697"/>
       <w:r>
         <w:lastRenderedPageBreak/>
         <w:t>Advantages and disadvantages of using MCQs as a method of testing</w:t>
       </w:r>
-      <w:bookmarkEnd w:id="56"/>
-      <w:bookmarkEnd w:id="57"/>
+      <w:bookmarkEnd w:id="52"/>
+      <w:bookmarkEnd w:id="53"/>
     </w:p>
     <w:p>
       <w:pPr>
@@ -12540,14 +12550,14 @@
       <w:pPr>
         <w:pStyle w:val="Heading3"/>
       </w:pPr>
-      <w:bookmarkStart w:id="58" w:name="_Toc435787531"/>
-      <w:bookmarkStart w:id="59" w:name="_Toc449462698"/>
+      <w:bookmarkStart w:id="54" w:name="_Toc435787531"/>
+      <w:bookmarkStart w:id="55" w:name="_Toc449462698"/>
       <w:r>
         <w:lastRenderedPageBreak/>
         <w:t>Essay Exams verses Multiple Choice Quiz</w:t>
       </w:r>
-      <w:bookmarkEnd w:id="58"/>
-      <w:bookmarkEnd w:id="59"/>
+      <w:bookmarkEnd w:id="54"/>
+      <w:bookmarkEnd w:id="55"/>
     </w:p>
     <w:p>
       <w:pPr>
@@ -13047,14 +13057,14 @@
       <w:pPr>
         <w:pStyle w:val="Heading3"/>
       </w:pPr>
-      <w:bookmarkStart w:id="60" w:name="_Toc435787532"/>
-      <w:bookmarkStart w:id="61" w:name="_Toc449462699"/>
+      <w:bookmarkStart w:id="56" w:name="_Toc435787532"/>
+      <w:bookmarkStart w:id="57" w:name="_Toc449462699"/>
       <w:r>
         <w:lastRenderedPageBreak/>
         <w:t>Conclusion</w:t>
       </w:r>
-      <w:bookmarkEnd w:id="60"/>
-      <w:bookmarkEnd w:id="61"/>
+      <w:bookmarkEnd w:id="56"/>
+      <w:bookmarkEnd w:id="57"/>
     </w:p>
     <w:p>
       <w:pPr>
@@ -13132,7 +13142,7 @@
       <w:pPr>
         <w:pStyle w:val="Heading2"/>
       </w:pPr>
-      <w:bookmarkStart w:id="62" w:name="_Toc449462700"/>
+      <w:bookmarkStart w:id="58" w:name="_Toc449462700"/>
       <w:r>
         <w:lastRenderedPageBreak/>
         <w:t xml:space="preserve">Review B: How the implementation of </w:t>
@@ -13146,7 +13156,7 @@
       <w:r>
         <w:t>subject of choice.</w:t>
       </w:r>
-      <w:bookmarkEnd w:id="62"/>
+      <w:bookmarkEnd w:id="58"/>
     </w:p>
     <w:p>
       <w:pPr>
@@ -13306,7 +13316,7 @@
         </w:rPr>
         <w:t xml:space="preserve"> devices and web-based services can be used to provide a platform for E-learning and M-learning in current educational models</w:t>
       </w:r>
-      <w:bookmarkStart w:id="63" w:name="_Toc5320"/>
+      <w:bookmarkStart w:id="59" w:name="_Toc5320"/>
       <w:r>
         <w:rPr>
           <w:szCs w:val="24"/>
@@ -13318,18 +13328,18 @@
       <w:pPr>
         <w:pStyle w:val="Heading3"/>
       </w:pPr>
-      <w:bookmarkStart w:id="64" w:name="_Toc449462701"/>
+      <w:bookmarkStart w:id="60" w:name="_Toc449462701"/>
       <w:r>
         <w:t>MCQ</w:t>
       </w:r>
       <w:r>
         <w:t>s – are they used?</w:t>
       </w:r>
-      <w:bookmarkEnd w:id="64"/>
+      <w:bookmarkEnd w:id="60"/>
       <w:r>
         <w:t xml:space="preserve"> </w:t>
       </w:r>
-      <w:bookmarkEnd w:id="63"/>
+      <w:bookmarkEnd w:id="59"/>
     </w:p>
     <w:p>
       <w:pPr>
@@ -13723,17 +13733,17 @@
       <w:pPr>
         <w:pStyle w:val="Heading3"/>
       </w:pPr>
-      <w:bookmarkStart w:id="65" w:name="_Toc5321"/>
-      <w:bookmarkStart w:id="66" w:name="_Toc449462702"/>
+      <w:bookmarkStart w:id="61" w:name="_Toc449462702"/>
+      <w:bookmarkStart w:id="62" w:name="_Toc5321"/>
       <w:r>
         <w:lastRenderedPageBreak/>
         <w:t>E-Learning and M-Learning</w:t>
       </w:r>
-      <w:bookmarkEnd w:id="66"/>
+      <w:bookmarkEnd w:id="61"/>
       <w:r>
         <w:t xml:space="preserve"> </w:t>
       </w:r>
-      <w:bookmarkEnd w:id="65"/>
+      <w:bookmarkEnd w:id="62"/>
     </w:p>
     <w:p>
       <w:pPr>
@@ -14372,17 +14382,17 @@
       <w:pPr>
         <w:pStyle w:val="Heading3"/>
       </w:pPr>
-      <w:bookmarkStart w:id="67" w:name="_Toc5322"/>
-      <w:bookmarkStart w:id="68" w:name="_Toc449462703"/>
+      <w:bookmarkStart w:id="63" w:name="_Toc449462703"/>
+      <w:bookmarkStart w:id="64" w:name="_Toc5322"/>
       <w:r>
         <w:lastRenderedPageBreak/>
         <w:t>Technology in study</w:t>
       </w:r>
-      <w:bookmarkEnd w:id="68"/>
+      <w:bookmarkEnd w:id="63"/>
       <w:r>
         <w:t xml:space="preserve"> </w:t>
       </w:r>
-      <w:bookmarkEnd w:id="67"/>
+      <w:bookmarkEnd w:id="64"/>
     </w:p>
     <w:p>
       <w:pPr>
@@ -14819,17 +14829,17 @@
       <w:pPr>
         <w:pStyle w:val="Heading3"/>
       </w:pPr>
-      <w:bookmarkStart w:id="69" w:name="_Toc5323"/>
-      <w:bookmarkStart w:id="70" w:name="_Toc449462704"/>
+      <w:bookmarkStart w:id="65" w:name="_Toc449462704"/>
+      <w:bookmarkStart w:id="66" w:name="_Toc5323"/>
       <w:r>
         <w:lastRenderedPageBreak/>
         <w:t>Web Services for Mobile Learning Applications</w:t>
       </w:r>
-      <w:bookmarkEnd w:id="70"/>
+      <w:bookmarkEnd w:id="65"/>
       <w:r>
         <w:t xml:space="preserve"> </w:t>
       </w:r>
-      <w:bookmarkEnd w:id="69"/>
+      <w:bookmarkEnd w:id="66"/>
     </w:p>
     <w:p>
       <w:pPr>
@@ -15130,17 +15140,17 @@
       <w:pPr>
         <w:pStyle w:val="Heading3"/>
       </w:pPr>
-      <w:bookmarkStart w:id="71" w:name="_Toc5324"/>
-      <w:bookmarkStart w:id="72" w:name="_Toc449462705"/>
+      <w:bookmarkStart w:id="67" w:name="_Toc449462705"/>
+      <w:bookmarkStart w:id="68" w:name="_Toc5324"/>
       <w:r>
         <w:lastRenderedPageBreak/>
         <w:t>Conclusion</w:t>
       </w:r>
-      <w:bookmarkEnd w:id="72"/>
+      <w:bookmarkEnd w:id="67"/>
       <w:r>
         <w:t xml:space="preserve"> </w:t>
       </w:r>
-      <w:bookmarkEnd w:id="71"/>
+      <w:bookmarkEnd w:id="68"/>
     </w:p>
     <w:p>
       <w:pPr>
@@ -15179,7 +15189,7 @@
       <w:pPr>
         <w:pStyle w:val="Heading2"/>
       </w:pPr>
-      <w:bookmarkStart w:id="73" w:name="_Toc449462706"/>
+      <w:bookmarkStart w:id="69" w:name="_Toc449462706"/>
       <w:r>
         <w:lastRenderedPageBreak/>
         <w:t xml:space="preserve">Review C: A </w:t>
@@ -15190,7 +15200,7 @@
       <w:r>
         <w:t xml:space="preserve"> in to the technology to be used in the development of an educational application with the subject of Computer Networking</w:t>
       </w:r>
-      <w:bookmarkEnd w:id="73"/>
+      <w:bookmarkEnd w:id="69"/>
     </w:p>
     <w:p>
       <w:pPr>
@@ -15222,13 +15232,13 @@
       <w:pPr>
         <w:pStyle w:val="Heading3"/>
       </w:pPr>
-      <w:bookmarkStart w:id="74" w:name="_Toc435825184"/>
-      <w:bookmarkStart w:id="75" w:name="_Toc449462707"/>
+      <w:bookmarkStart w:id="70" w:name="_Toc435825184"/>
+      <w:bookmarkStart w:id="71" w:name="_Toc449462707"/>
       <w:r>
         <w:t>Java</w:t>
       </w:r>
-      <w:bookmarkEnd w:id="74"/>
-      <w:bookmarkEnd w:id="75"/>
+      <w:bookmarkEnd w:id="70"/>
+      <w:bookmarkEnd w:id="71"/>
     </w:p>
     <w:p/>
     <w:p>
@@ -15308,12 +15318,12 @@
       <w:pPr>
         <w:pStyle w:val="Heading3"/>
       </w:pPr>
-      <w:bookmarkStart w:id="76" w:name="_Toc449462708"/>
+      <w:bookmarkStart w:id="72" w:name="_Toc449462708"/>
       <w:r>
         <w:lastRenderedPageBreak/>
         <w:t>PHP</w:t>
       </w:r>
-      <w:bookmarkEnd w:id="76"/>
+      <w:bookmarkEnd w:id="72"/>
     </w:p>
     <w:p/>
     <w:p>
@@ -15524,18 +15534,31 @@
         <w:pStyle w:val="Caption"/>
         <w:jc w:val="center"/>
       </w:pPr>
-      <w:bookmarkStart w:id="77" w:name="_Toc449462811"/>
+      <w:bookmarkStart w:id="73" w:name="_Toc449462811"/>
       <w:r>
         <w:t xml:space="preserve">Figure </w:t>
       </w:r>
-      <w:fldSimple w:instr=" SEQ Figure \* ARABIC ">
-        <w:r>
-          <w:rPr>
-            <w:noProof/>
-          </w:rPr>
-          <w:t>4</w:t>
-        </w:r>
-      </w:fldSimple>
+      <w:r>
+        <w:fldChar w:fldCharType="begin"/>
+      </w:r>
+      <w:r>
+        <w:instrText xml:space="preserve"> SEQ Figure \* ARABIC </w:instrText>
+      </w:r>
+      <w:r>
+        <w:fldChar w:fldCharType="separate"/>
+      </w:r>
+      <w:r>
+        <w:rPr>
+          <w:noProof/>
+        </w:rPr>
+        <w:t>4</w:t>
+      </w:r>
+      <w:r>
+        <w:rPr>
+          <w:noProof/>
+        </w:rPr>
+        <w:fldChar w:fldCharType="end"/>
+      </w:r>
       <w:r>
         <w:t xml:space="preserve"> - </w:t>
       </w:r>
@@ -15545,7 +15568,7 @@
       <w:r>
         <w:t>graph to show the steady rise in the usage of PhP since January 2000</w:t>
       </w:r>
-      <w:bookmarkEnd w:id="77"/>
+      <w:bookmarkEnd w:id="73"/>
     </w:p>
     <w:p/>
     <w:p>
@@ -15925,22 +15948,35 @@
                                 <w:noProof/>
                               </w:rPr>
                             </w:pPr>
-                            <w:bookmarkStart w:id="78" w:name="_Toc449462812"/>
+                            <w:bookmarkStart w:id="74" w:name="_Toc449462812"/>
                             <w:r>
                               <w:t xml:space="preserve">Figure </w:t>
                             </w:r>
-                            <w:fldSimple w:instr=" SEQ Figure \* ARABIC ">
-                              <w:r>
-                                <w:rPr>
-                                  <w:noProof/>
-                                </w:rPr>
-                                <w:t>5</w:t>
-                              </w:r>
-                            </w:fldSimple>
+                            <w:r>
+                              <w:fldChar w:fldCharType="begin"/>
+                            </w:r>
+                            <w:r>
+                              <w:instrText xml:space="preserve"> SEQ Figure \* ARABIC </w:instrText>
+                            </w:r>
+                            <w:r>
+                              <w:fldChar w:fldCharType="separate"/>
+                            </w:r>
+                            <w:r>
+                              <w:rPr>
+                                <w:noProof/>
+                              </w:rPr>
+                              <w:t>5</w:t>
+                            </w:r>
+                            <w:r>
+                              <w:rPr>
+                                <w:noProof/>
+                              </w:rPr>
+                              <w:fldChar w:fldCharType="end"/>
+                            </w:r>
                             <w:r>
                               <w:t xml:space="preserve"> - Example of some PhP syntax</w:t>
                             </w:r>
-                            <w:bookmarkEnd w:id="78"/>
+                            <w:bookmarkEnd w:id="74"/>
                           </w:p>
                         </w:txbxContent>
                       </wps:txbx>
@@ -16009,12 +16045,12 @@
       <w:pPr>
         <w:pStyle w:val="Heading3"/>
       </w:pPr>
-      <w:bookmarkStart w:id="80" w:name="_Toc449462709"/>
+      <w:bookmarkStart w:id="75" w:name="_Toc449462709"/>
       <w:r>
         <w:lastRenderedPageBreak/>
         <w:t>HTML</w:t>
       </w:r>
-      <w:bookmarkEnd w:id="80"/>
+      <w:bookmarkEnd w:id="75"/>
     </w:p>
     <w:p/>
     <w:p>
@@ -16622,7 +16658,7 @@
                                 <w:color w:val="auto"/>
                               </w:rPr>
                             </w:pPr>
-                            <w:bookmarkStart w:id="81" w:name="_Toc449462813"/>
+                            <w:bookmarkStart w:id="76" w:name="_Toc449462813"/>
                             <w:r>
                               <w:rPr>
                                 <w:color w:val="auto"/>
@@ -16666,7 +16702,7 @@
                               </w:rPr>
                               <w:t xml:space="preserve"> - Example of some HTML</w:t>
                             </w:r>
-                            <w:bookmarkEnd w:id="81"/>
+                            <w:bookmarkEnd w:id="76"/>
                           </w:p>
                         </w:txbxContent>
                       </wps:txbx>
@@ -16764,11 +16800,11 @@
         <w:lastRenderedPageBreak/>
         <w:t xml:space="preserve"> </w:t>
       </w:r>
-      <w:bookmarkStart w:id="83" w:name="_Toc449462710"/>
+      <w:bookmarkStart w:id="77" w:name="_Toc449462710"/>
       <w:r>
         <w:t>CSS</w:t>
       </w:r>
-      <w:bookmarkEnd w:id="83"/>
+      <w:bookmarkEnd w:id="77"/>
     </w:p>
     <w:p/>
     <w:p>
@@ -17183,22 +17219,35 @@
                                 <w:noProof/>
                               </w:rPr>
                             </w:pPr>
-                            <w:bookmarkStart w:id="84" w:name="_Toc449462814"/>
+                            <w:bookmarkStart w:id="78" w:name="_Toc449462814"/>
                             <w:r>
                               <w:t xml:space="preserve">Figure </w:t>
                             </w:r>
-                            <w:fldSimple w:instr=" SEQ Figure \* ARABIC ">
-                              <w:r>
-                                <w:rPr>
-                                  <w:noProof/>
-                                </w:rPr>
-                                <w:t>7</w:t>
-                              </w:r>
-                            </w:fldSimple>
+                            <w:r>
+                              <w:fldChar w:fldCharType="begin"/>
+                            </w:r>
+                            <w:r>
+                              <w:instrText xml:space="preserve"> SEQ Figure \* ARABIC </w:instrText>
+                            </w:r>
+                            <w:r>
+                              <w:fldChar w:fldCharType="separate"/>
+                            </w:r>
+                            <w:r>
+                              <w:rPr>
+                                <w:noProof/>
+                              </w:rPr>
+                              <w:t>7</w:t>
+                            </w:r>
+                            <w:r>
+                              <w:rPr>
+                                <w:noProof/>
+                              </w:rPr>
+                              <w:fldChar w:fldCharType="end"/>
+                            </w:r>
                             <w:r>
                               <w:t xml:space="preserve"> - Example of some CSS syntax</w:t>
                             </w:r>
-                            <w:bookmarkEnd w:id="84"/>
+                            <w:bookmarkEnd w:id="78"/>
                           </w:p>
                         </w:txbxContent>
                       </wps:txbx>
@@ -17251,7 +17300,7 @@
           </mc:Fallback>
         </mc:AlternateContent>
       </w:r>
-      <w:bookmarkStart w:id="86" w:name="_Toc435825185"/>
+      <w:bookmarkStart w:id="79" w:name="_Toc435825185"/>
     </w:p>
     <w:p>
       <w:pPr>
@@ -17282,12 +17331,12 @@
       <w:pPr>
         <w:pStyle w:val="Heading3"/>
       </w:pPr>
-      <w:bookmarkStart w:id="87" w:name="_Toc449462711"/>
+      <w:bookmarkStart w:id="80" w:name="_Toc449462711"/>
       <w:r>
         <w:t>JavaScript</w:t>
       </w:r>
-      <w:bookmarkEnd w:id="86"/>
-      <w:bookmarkEnd w:id="87"/>
+      <w:bookmarkEnd w:id="79"/>
+      <w:bookmarkEnd w:id="80"/>
     </w:p>
     <w:p/>
     <w:p>
@@ -17342,22 +17391,35 @@
                               <w:pStyle w:val="Caption"/>
                               <w:jc w:val="center"/>
                             </w:pPr>
-                            <w:bookmarkStart w:id="88" w:name="_Toc449462815"/>
+                            <w:bookmarkStart w:id="81" w:name="_Toc449462815"/>
                             <w:r>
                               <w:t xml:space="preserve">Figure </w:t>
                             </w:r>
-                            <w:fldSimple w:instr=" SEQ Figure \* ARABIC ">
-                              <w:r>
-                                <w:rPr>
-                                  <w:noProof/>
-                                </w:rPr>
-                                <w:t>8</w:t>
-                              </w:r>
-                            </w:fldSimple>
+                            <w:r>
+                              <w:fldChar w:fldCharType="begin"/>
+                            </w:r>
+                            <w:r>
+                              <w:instrText xml:space="preserve"> SEQ Figure \* ARABIC </w:instrText>
+                            </w:r>
+                            <w:r>
+                              <w:fldChar w:fldCharType="separate"/>
+                            </w:r>
+                            <w:r>
+                              <w:rPr>
+                                <w:noProof/>
+                              </w:rPr>
+                              <w:t>8</w:t>
+                            </w:r>
+                            <w:r>
+                              <w:rPr>
+                                <w:noProof/>
+                              </w:rPr>
+                              <w:fldChar w:fldCharType="end"/>
+                            </w:r>
                             <w:r>
                               <w:t xml:space="preserve"> - Example of some JavaScript.</w:t>
                             </w:r>
-                            <w:bookmarkEnd w:id="88"/>
+                            <w:bookmarkEnd w:id="81"/>
                           </w:p>
                           <w:p>
                             <w:pPr>
@@ -17839,12 +17901,12 @@
       <w:pPr>
         <w:pStyle w:val="Heading3"/>
       </w:pPr>
-      <w:bookmarkStart w:id="90" w:name="_Toc449462712"/>
+      <w:bookmarkStart w:id="82" w:name="_Toc449462712"/>
       <w:r>
         <w:lastRenderedPageBreak/>
         <w:t>Android</w:t>
       </w:r>
-      <w:bookmarkEnd w:id="90"/>
+      <w:bookmarkEnd w:id="82"/>
     </w:p>
     <w:p/>
     <w:p>
@@ -17989,12 +18051,12 @@
       <w:pPr>
         <w:pStyle w:val="Heading3"/>
       </w:pPr>
-      <w:bookmarkStart w:id="91" w:name="_Toc449462713"/>
+      <w:bookmarkStart w:id="83" w:name="_Toc449462713"/>
       <w:r>
         <w:lastRenderedPageBreak/>
         <w:t>Bootstrap Framework</w:t>
       </w:r>
-      <w:bookmarkEnd w:id="91"/>
+      <w:bookmarkEnd w:id="83"/>
     </w:p>
     <w:p/>
     <w:p>
@@ -18421,18 +18483,31 @@
                                 <w:szCs w:val="20"/>
                               </w:rPr>
                             </w:pPr>
-                            <w:bookmarkStart w:id="92" w:name="_Toc449462816"/>
+                            <w:bookmarkStart w:id="84" w:name="_Toc449462816"/>
                             <w:r>
                               <w:t xml:space="preserve">Figure </w:t>
                             </w:r>
-                            <w:fldSimple w:instr=" SEQ Figure \* ARABIC ">
-                              <w:r>
-                                <w:rPr>
-                                  <w:noProof/>
-                                </w:rPr>
-                                <w:t>9</w:t>
-                              </w:r>
-                            </w:fldSimple>
+                            <w:r>
+                              <w:fldChar w:fldCharType="begin"/>
+                            </w:r>
+                            <w:r>
+                              <w:instrText xml:space="preserve"> SEQ Figure \* ARABIC </w:instrText>
+                            </w:r>
+                            <w:r>
+                              <w:fldChar w:fldCharType="separate"/>
+                            </w:r>
+                            <w:r>
+                              <w:rPr>
+                                <w:noProof/>
+                              </w:rPr>
+                              <w:t>9</w:t>
+                            </w:r>
+                            <w:r>
+                              <w:rPr>
+                                <w:noProof/>
+                              </w:rPr>
+                              <w:fldChar w:fldCharType="end"/>
+                            </w:r>
                             <w:r>
                               <w:rPr>
                                 <w:noProof/>
@@ -18442,7 +18517,7 @@
                             <w:r>
                               <w:t>- code to ensure proper rendering and touch zooming</w:t>
                             </w:r>
-                            <w:bookmarkEnd w:id="92"/>
+                            <w:bookmarkEnd w:id="84"/>
                           </w:p>
                         </w:txbxContent>
                       </wps:txbx>
@@ -18554,14 +18629,14 @@
       <w:pPr>
         <w:pStyle w:val="Heading3"/>
       </w:pPr>
-      <w:bookmarkStart w:id="94" w:name="_Toc435825187"/>
-      <w:bookmarkStart w:id="95" w:name="_Toc449462714"/>
+      <w:bookmarkStart w:id="85" w:name="_Toc435825187"/>
+      <w:bookmarkStart w:id="86" w:name="_Toc449462714"/>
       <w:r>
         <w:lastRenderedPageBreak/>
         <w:t>Conclusion</w:t>
       </w:r>
-      <w:bookmarkEnd w:id="94"/>
-      <w:bookmarkEnd w:id="95"/>
+      <w:bookmarkEnd w:id="85"/>
+      <w:bookmarkEnd w:id="86"/>
     </w:p>
     <w:p/>
     <w:p>
@@ -18606,23 +18681,23 @@
       <w:pPr>
         <w:pStyle w:val="Heading1"/>
       </w:pPr>
-      <w:bookmarkStart w:id="96" w:name="_Toc449462715"/>
+      <w:bookmarkStart w:id="87" w:name="_Toc449462715"/>
       <w:r>
         <w:lastRenderedPageBreak/>
         <w:t>Implementation</w:t>
       </w:r>
-      <w:bookmarkEnd w:id="96"/>
+      <w:bookmarkEnd w:id="87"/>
     </w:p>
     <w:p/>
     <w:p>
       <w:pPr>
         <w:pStyle w:val="Heading2"/>
       </w:pPr>
-      <w:bookmarkStart w:id="97" w:name="_Toc449462716"/>
+      <w:bookmarkStart w:id="88" w:name="_Toc449462716"/>
       <w:r>
         <w:t>Code Structure</w:t>
       </w:r>
-      <w:bookmarkEnd w:id="97"/>
+      <w:bookmarkEnd w:id="88"/>
     </w:p>
     <w:p>
       <w:pPr>
@@ -18657,11 +18732,11 @@
       <w:pPr>
         <w:pStyle w:val="Heading2"/>
       </w:pPr>
-      <w:bookmarkStart w:id="98" w:name="_Toc449462717"/>
+      <w:bookmarkStart w:id="89" w:name="_Toc449462717"/>
       <w:r>
         <w:t>Data Schema Design</w:t>
       </w:r>
-      <w:bookmarkEnd w:id="98"/>
+      <w:bookmarkEnd w:id="89"/>
       <w:r>
         <w:t xml:space="preserve"> </w:t>
       </w:r>
@@ -18770,43 +18845,56 @@
         <w:pStyle w:val="Caption"/>
         <w:jc w:val="center"/>
       </w:pPr>
-      <w:bookmarkStart w:id="99" w:name="_Toc449462817"/>
+      <w:bookmarkStart w:id="90" w:name="_Toc449462817"/>
       <w:r>
         <w:t xml:space="preserve">Figure </w:t>
       </w:r>
-      <w:fldSimple w:instr=" SEQ Figure \* ARABIC ">
-        <w:r>
-          <w:rPr>
-            <w:noProof/>
-          </w:rPr>
-          <w:t>10</w:t>
-        </w:r>
-      </w:fldSimple>
+      <w:r>
+        <w:fldChar w:fldCharType="begin"/>
+      </w:r>
+      <w:r>
+        <w:instrText xml:space="preserve"> SEQ Figure \* ARABIC </w:instrText>
+      </w:r>
+      <w:r>
+        <w:fldChar w:fldCharType="separate"/>
+      </w:r>
+      <w:r>
+        <w:rPr>
+          <w:noProof/>
+        </w:rPr>
+        <w:t>10</w:t>
+      </w:r>
+      <w:r>
+        <w:rPr>
+          <w:noProof/>
+        </w:rPr>
+        <w:fldChar w:fldCharType="end"/>
+      </w:r>
       <w:r>
         <w:t xml:space="preserve"> - ERD for the User Database Table</w:t>
       </w:r>
-      <w:bookmarkEnd w:id="99"/>
+      <w:bookmarkEnd w:id="90"/>
     </w:p>
     <w:p>
       <w:pPr>
         <w:pStyle w:val="Heading1"/>
       </w:pPr>
-      <w:bookmarkStart w:id="100" w:name="_Toc449462718"/>
+      <w:bookmarkStart w:id="91" w:name="_Toc449462718"/>
       <w:r>
         <w:lastRenderedPageBreak/>
         <w:t>Design</w:t>
       </w:r>
-      <w:bookmarkEnd w:id="100"/>
+      <w:bookmarkEnd w:id="91"/>
     </w:p>
     <w:p>
       <w:pPr>
         <w:pStyle w:val="Heading2"/>
       </w:pPr>
-      <w:bookmarkStart w:id="101" w:name="_Toc449462719"/>
+      <w:bookmarkStart w:id="92" w:name="_Toc449462719"/>
       <w:r>
         <w:t>User Interface Design (Wireframes)</w:t>
       </w:r>
-      <w:bookmarkEnd w:id="101"/>
+      <w:bookmarkEnd w:id="92"/>
     </w:p>
     <w:p/>
     <w:tbl>
@@ -18910,22 +18998,35 @@
               <w:pStyle w:val="Caption"/>
               <w:jc w:val="center"/>
             </w:pPr>
-            <w:bookmarkStart w:id="102" w:name="_Toc449462818"/>
+            <w:bookmarkStart w:id="93" w:name="_Toc449462818"/>
             <w:r>
               <w:t xml:space="preserve">Figure </w:t>
             </w:r>
-            <w:fldSimple w:instr=" SEQ Figure \* ARABIC ">
-              <w:r>
-                <w:rPr>
-                  <w:noProof/>
-                </w:rPr>
-                <w:t>11</w:t>
-              </w:r>
-            </w:fldSimple>
+            <w:r>
+              <w:fldChar w:fldCharType="begin"/>
+            </w:r>
+            <w:r>
+              <w:instrText xml:space="preserve"> SEQ Figure \* ARABIC </w:instrText>
+            </w:r>
+            <w:r>
+              <w:fldChar w:fldCharType="separate"/>
+            </w:r>
+            <w:r>
+              <w:rPr>
+                <w:noProof/>
+              </w:rPr>
+              <w:t>11</w:t>
+            </w:r>
+            <w:r>
+              <w:rPr>
+                <w:noProof/>
+              </w:rPr>
+              <w:fldChar w:fldCharType="end"/>
+            </w:r>
             <w:r>
               <w:t xml:space="preserve"> - Home Page</w:t>
             </w:r>
-            <w:bookmarkEnd w:id="102"/>
+            <w:bookmarkEnd w:id="93"/>
           </w:p>
           <w:p>
             <w:pPr>
@@ -18988,22 +19089,35 @@
               <w:pStyle w:val="Caption"/>
               <w:jc w:val="center"/>
             </w:pPr>
-            <w:bookmarkStart w:id="103" w:name="_Toc449462819"/>
+            <w:bookmarkStart w:id="94" w:name="_Toc449462819"/>
             <w:r>
               <w:t xml:space="preserve">Figure </w:t>
             </w:r>
-            <w:fldSimple w:instr=" SEQ Figure \* ARABIC ">
-              <w:r>
-                <w:rPr>
-                  <w:noProof/>
-                </w:rPr>
-                <w:t>12</w:t>
-              </w:r>
-            </w:fldSimple>
+            <w:r>
+              <w:fldChar w:fldCharType="begin"/>
+            </w:r>
+            <w:r>
+              <w:instrText xml:space="preserve"> SEQ Figure \* ARABIC </w:instrText>
+            </w:r>
+            <w:r>
+              <w:fldChar w:fldCharType="separate"/>
+            </w:r>
+            <w:r>
+              <w:rPr>
+                <w:noProof/>
+              </w:rPr>
+              <w:t>12</w:t>
+            </w:r>
+            <w:r>
+              <w:rPr>
+                <w:noProof/>
+              </w:rPr>
+              <w:fldChar w:fldCharType="end"/>
+            </w:r>
             <w:r>
               <w:t xml:space="preserve"> - Dropdown Menu on Home page</w:t>
             </w:r>
-            <w:bookmarkEnd w:id="103"/>
+            <w:bookmarkEnd w:id="94"/>
           </w:p>
         </w:tc>
       </w:tr>
@@ -19043,25 +19157,38 @@
               <w:pStyle w:val="Caption"/>
               <w:jc w:val="center"/>
             </w:pPr>
-            <w:bookmarkStart w:id="104" w:name="_Toc449462820"/>
+            <w:bookmarkStart w:id="95" w:name="_Toc449462820"/>
             <w:r>
               <w:t xml:space="preserve">Figure </w:t>
             </w:r>
-            <w:fldSimple w:instr=" SEQ Figure \* ARABIC ">
-              <w:r>
-                <w:rPr>
-                  <w:noProof/>
-                </w:rPr>
-                <w:t>13</w:t>
-              </w:r>
-            </w:fldSimple>
+            <w:r>
+              <w:fldChar w:fldCharType="begin"/>
+            </w:r>
+            <w:r>
+              <w:instrText xml:space="preserve"> SEQ Figure \* ARABIC </w:instrText>
+            </w:r>
+            <w:r>
+              <w:fldChar w:fldCharType="separate"/>
+            </w:r>
+            <w:r>
+              <w:rPr>
+                <w:noProof/>
+              </w:rPr>
+              <w:t>13</w:t>
+            </w:r>
+            <w:r>
+              <w:rPr>
+                <w:noProof/>
+              </w:rPr>
+              <w:fldChar w:fldCharType="end"/>
+            </w:r>
             <w:r>
               <w:t xml:space="preserve"> - </w:t>
             </w:r>
             <w:r>
               <w:t>Sign Up Page</w:t>
             </w:r>
-            <w:bookmarkEnd w:id="104"/>
+            <w:bookmarkEnd w:id="95"/>
           </w:p>
           <w:p/>
           <w:p/>
@@ -19157,25 +19284,38 @@
               <w:pStyle w:val="Caption"/>
               <w:jc w:val="center"/>
             </w:pPr>
-            <w:bookmarkStart w:id="105" w:name="_Toc449462821"/>
+            <w:bookmarkStart w:id="96" w:name="_Toc449462821"/>
             <w:r>
               <w:t xml:space="preserve">Figure </w:t>
             </w:r>
-            <w:fldSimple w:instr=" SEQ Figure \* ARABIC ">
-              <w:r>
-                <w:rPr>
-                  <w:noProof/>
-                </w:rPr>
-                <w:t>14</w:t>
-              </w:r>
-            </w:fldSimple>
+            <w:r>
+              <w:fldChar w:fldCharType="begin"/>
+            </w:r>
+            <w:r>
+              <w:instrText xml:space="preserve"> SEQ Figure \* ARABIC </w:instrText>
+            </w:r>
+            <w:r>
+              <w:fldChar w:fldCharType="separate"/>
+            </w:r>
+            <w:r>
+              <w:rPr>
+                <w:noProof/>
+              </w:rPr>
+              <w:t>14</w:t>
+            </w:r>
+            <w:r>
+              <w:rPr>
+                <w:noProof/>
+              </w:rPr>
+              <w:fldChar w:fldCharType="end"/>
+            </w:r>
             <w:r>
               <w:t xml:space="preserve"> - </w:t>
             </w:r>
             <w:r>
               <w:t>Account Issues From Login Page</w:t>
             </w:r>
-            <w:bookmarkEnd w:id="105"/>
+            <w:bookmarkEnd w:id="96"/>
           </w:p>
         </w:tc>
       </w:tr>
@@ -19230,22 +19370,35 @@
               <w:pStyle w:val="Caption"/>
               <w:jc w:val="center"/>
             </w:pPr>
-            <w:bookmarkStart w:id="106" w:name="_Toc449462822"/>
+            <w:bookmarkStart w:id="97" w:name="_Toc449462822"/>
             <w:r>
               <w:t xml:space="preserve">Figure </w:t>
             </w:r>
-            <w:fldSimple w:instr=" SEQ Figure \* ARABIC ">
-              <w:r>
-                <w:rPr>
-                  <w:noProof/>
-                </w:rPr>
-                <w:t>15</w:t>
-              </w:r>
-            </w:fldSimple>
+            <w:r>
+              <w:fldChar w:fldCharType="begin"/>
+            </w:r>
+            <w:r>
+              <w:instrText xml:space="preserve"> SEQ Figure \* ARABIC </w:instrText>
+            </w:r>
+            <w:r>
+              <w:fldChar w:fldCharType="separate"/>
+            </w:r>
+            <w:r>
+              <w:rPr>
+                <w:noProof/>
+              </w:rPr>
+              <w:t>15</w:t>
+            </w:r>
+            <w:r>
+              <w:rPr>
+                <w:noProof/>
+              </w:rPr>
+              <w:fldChar w:fldCharType="end"/>
+            </w:r>
             <w:r>
               <w:t xml:space="preserve"> - Main Menu</w:t>
             </w:r>
-            <w:bookmarkEnd w:id="106"/>
+            <w:bookmarkEnd w:id="97"/>
           </w:p>
           <w:p>
             <w:pPr>
@@ -19293,22 +19446,35 @@
               <w:pStyle w:val="Caption"/>
               <w:jc w:val="center"/>
             </w:pPr>
-            <w:bookmarkStart w:id="107" w:name="_Toc449462823"/>
+            <w:bookmarkStart w:id="98" w:name="_Toc449462823"/>
             <w:r>
               <w:t xml:space="preserve">Figure </w:t>
             </w:r>
-            <w:fldSimple w:instr=" SEQ Figure \* ARABIC ">
-              <w:r>
-                <w:rPr>
-                  <w:noProof/>
-                </w:rPr>
-                <w:t>16</w:t>
-              </w:r>
-            </w:fldSimple>
+            <w:r>
+              <w:fldChar w:fldCharType="begin"/>
+            </w:r>
+            <w:r>
+              <w:instrText xml:space="preserve"> SEQ Figure \* ARABIC </w:instrText>
+            </w:r>
+            <w:r>
+              <w:fldChar w:fldCharType="separate"/>
+            </w:r>
+            <w:r>
+              <w:rPr>
+                <w:noProof/>
+              </w:rPr>
+              <w:t>16</w:t>
+            </w:r>
+            <w:r>
+              <w:rPr>
+                <w:noProof/>
+              </w:rPr>
+              <w:fldChar w:fldCharType="end"/>
+            </w:r>
             <w:r>
               <w:t xml:space="preserve"> - Settings</w:t>
             </w:r>
-            <w:bookmarkEnd w:id="107"/>
+            <w:bookmarkEnd w:id="98"/>
           </w:p>
         </w:tc>
       </w:tr>
@@ -19348,22 +19514,35 @@
               <w:pStyle w:val="Caption"/>
               <w:jc w:val="center"/>
             </w:pPr>
-            <w:bookmarkStart w:id="108" w:name="_Toc449462824"/>
+            <w:bookmarkStart w:id="99" w:name="_Toc449462824"/>
             <w:r>
               <w:t xml:space="preserve">Figure </w:t>
             </w:r>
-            <w:fldSimple w:instr=" SEQ Figure \* ARABIC ">
-              <w:r>
-                <w:rPr>
-                  <w:noProof/>
-                </w:rPr>
-                <w:t>17</w:t>
-              </w:r>
-            </w:fldSimple>
+            <w:r>
+              <w:fldChar w:fldCharType="begin"/>
+            </w:r>
+            <w:r>
+              <w:instrText xml:space="preserve"> SEQ Figure \* ARABIC </w:instrText>
+            </w:r>
+            <w:r>
+              <w:fldChar w:fldCharType="separate"/>
+            </w:r>
+            <w:r>
+              <w:rPr>
+                <w:noProof/>
+              </w:rPr>
+              <w:t>17</w:t>
+            </w:r>
+            <w:r>
+              <w:rPr>
+                <w:noProof/>
+              </w:rPr>
+              <w:fldChar w:fldCharType="end"/>
+            </w:r>
             <w:r>
               <w:t xml:space="preserve"> - Change Language</w:t>
             </w:r>
-            <w:bookmarkEnd w:id="108"/>
+            <w:bookmarkEnd w:id="99"/>
           </w:p>
           <w:p>
             <w:pPr>
@@ -19406,22 +19585,35 @@
               <w:pStyle w:val="Caption"/>
               <w:jc w:val="center"/>
             </w:pPr>
-            <w:bookmarkStart w:id="109" w:name="_Toc449462825"/>
+            <w:bookmarkStart w:id="100" w:name="_Toc449462825"/>
             <w:r>
               <w:t xml:space="preserve">Figure </w:t>
             </w:r>
-            <w:fldSimple w:instr=" SEQ Figure \* ARABIC ">
-              <w:r>
-                <w:rPr>
-                  <w:noProof/>
-                </w:rPr>
-                <w:t>18</w:t>
-              </w:r>
-            </w:fldSimple>
+            <w:r>
+              <w:fldChar w:fldCharType="begin"/>
+            </w:r>
+            <w:r>
+              <w:instrText xml:space="preserve"> SEQ Figure \* ARABIC </w:instrText>
+            </w:r>
+            <w:r>
+              <w:fldChar w:fldCharType="separate"/>
+            </w:r>
+            <w:r>
+              <w:rPr>
+                <w:noProof/>
+              </w:rPr>
+              <w:t>18</w:t>
+            </w:r>
+            <w:r>
+              <w:rPr>
+                <w:noProof/>
+              </w:rPr>
+              <w:fldChar w:fldCharType="end"/>
+            </w:r>
             <w:r>
               <w:t xml:space="preserve"> - Quiz</w:t>
             </w:r>
-            <w:bookmarkEnd w:id="109"/>
+            <w:bookmarkEnd w:id="100"/>
           </w:p>
         </w:tc>
       </w:tr>
@@ -19451,12 +19643,12 @@
       <w:pPr>
         <w:pStyle w:val="Heading2"/>
       </w:pPr>
-      <w:bookmarkStart w:id="110" w:name="_Toc449462720"/>
+      <w:bookmarkStart w:id="101" w:name="_Toc449462720"/>
       <w:r>
         <w:lastRenderedPageBreak/>
         <w:t>Colour</w:t>
       </w:r>
-      <w:bookmarkEnd w:id="110"/>
+      <w:bookmarkEnd w:id="101"/>
     </w:p>
     <w:p/>
     <w:p>
@@ -19543,11 +19735,11 @@
       <w:pPr>
         <w:pStyle w:val="Heading3"/>
       </w:pPr>
-      <w:bookmarkStart w:id="111" w:name="_Toc449462721"/>
+      <w:bookmarkStart w:id="102" w:name="_Toc449462721"/>
       <w:r>
         <w:t>Mauve</w:t>
       </w:r>
-      <w:bookmarkEnd w:id="111"/>
+      <w:bookmarkEnd w:id="102"/>
       <w:r>
         <w:t xml:space="preserve"> </w:t>
       </w:r>
@@ -19572,11 +19764,11 @@
       <w:pPr>
         <w:pStyle w:val="Heading3"/>
       </w:pPr>
-      <w:bookmarkStart w:id="112" w:name="_Toc449462722"/>
+      <w:bookmarkStart w:id="103" w:name="_Toc449462722"/>
       <w:r>
         <w:t>Amethyst</w:t>
       </w:r>
-      <w:bookmarkEnd w:id="112"/>
+      <w:bookmarkEnd w:id="103"/>
     </w:p>
     <w:p>
       <w:pPr>
@@ -19597,16 +19789,127 @@
     </w:p>
     <w:p>
       <w:pPr>
+        <w:spacing w:line="360" w:lineRule="auto"/>
+      </w:pPr>
+    </w:p>
+    <w:p>
+      <w:pPr>
         <w:pStyle w:val="Heading3"/>
       </w:pPr>
-      <w:bookmarkStart w:id="113" w:name="_Toc449462723"/>
+      <w:bookmarkStart w:id="104" w:name="_Toc449462723"/>
       <w:r>
         <w:lastRenderedPageBreak/>
         <w:t>Logo</w:t>
       </w:r>
-      <w:bookmarkEnd w:id="113"/>
+      <w:bookmarkEnd w:id="104"/>
       <w:r>
         <w:t xml:space="preserve"> </w:t>
+      </w:r>
+    </w:p>
+    <w:p/>
+    <w:p>
+      <w:pPr>
+        <w:spacing w:line="360" w:lineRule="auto"/>
+      </w:pPr>
+      <w:r>
+        <w:rPr>
+          <w:noProof/>
+          <w:lang w:eastAsia="en-GB"/>
+        </w:rPr>
+        <w:drawing>
+          <wp:anchor distT="0" distB="0" distL="114300" distR="114300" simplePos="0" relativeHeight="251666944" behindDoc="1" locked="0" layoutInCell="1" allowOverlap="1" wp14:anchorId="2956D394" wp14:editId="02FFA70A">
+            <wp:simplePos x="0" y="0"/>
+            <wp:positionH relativeFrom="margin">
+              <wp:align>left</wp:align>
+            </wp:positionH>
+            <wp:positionV relativeFrom="paragraph">
+              <wp:posOffset>1019175</wp:posOffset>
+            </wp:positionV>
+            <wp:extent cx="1143000" cy="1143000"/>
+            <wp:effectExtent l="57150" t="57150" r="114300" b="114300"/>
+            <wp:wrapTight wrapText="bothSides">
+              <wp:wrapPolygon edited="0">
+                <wp:start x="-1080" y="-1080"/>
+                <wp:lineTo x="-720" y="23400"/>
+                <wp:lineTo x="23400" y="23400"/>
+                <wp:lineTo x="23400" y="-1080"/>
+                <wp:lineTo x="-1080" y="-1080"/>
+              </wp:wrapPolygon>
+            </wp:wrapTight>
+            <wp:docPr id="28" name="Picture 28" descr="C:\Users\Rachel\Desktop\3rd yr project\logoTransparent\logoTransparent.png"/>
+            <wp:cNvGraphicFramePr>
+              <a:graphicFrameLocks xmlns:a="http://schemas.openxmlformats.org/drawingml/2006/main" noChangeAspect="1"/>
+            </wp:cNvGraphicFramePr>
+            <a:graphic xmlns:a="http://schemas.openxmlformats.org/drawingml/2006/main">
+              <a:graphicData uri="http://schemas.openxmlformats.org/drawingml/2006/picture">
+                <pic:pic xmlns:pic="http://schemas.openxmlformats.org/drawingml/2006/picture">
+                  <pic:nvPicPr>
+                    <pic:cNvPr id="0" name="Picture 23" descr="C:\Users\Rachel\Desktop\3rd yr project\logoTransparent\logoTransparent.png"/>
+                    <pic:cNvPicPr>
+                      <a:picLocks noChangeAspect="1" noChangeArrowheads="1"/>
+                    </pic:cNvPicPr>
+                  </pic:nvPicPr>
+                  <pic:blipFill>
+                    <a:blip r:embed="rId46">
+                      <a:extLst>
+                        <a:ext uri="{28A0092B-C50C-407E-A947-70E740481C1C}">
+                          <a14:useLocalDpi xmlns:a14="http://schemas.microsoft.com/office/drawing/2010/main" val="0"/>
+                        </a:ext>
+                      </a:extLst>
+                    </a:blip>
+                    <a:srcRect/>
+                    <a:stretch>
+                      <a:fillRect/>
+                    </a:stretch>
+                  </pic:blipFill>
+                  <pic:spPr bwMode="auto">
+                    <a:xfrm>
+                      <a:off x="0" y="0"/>
+                      <a:ext cx="1143000" cy="1143000"/>
+                    </a:xfrm>
+                    <a:prstGeom prst="rect">
+                      <a:avLst/>
+                    </a:prstGeom>
+                    <a:ln w="12700" cap="sq">
+                      <a:solidFill>
+                        <a:schemeClr val="tx1"/>
+                      </a:solidFill>
+                      <a:miter lim="800000"/>
+                    </a:ln>
+                    <a:effectLst>
+                      <a:outerShdw blurRad="57150" dist="50800" dir="2700000" algn="tl" rotWithShape="0">
+                        <a:srgbClr val="000000">
+                          <a:alpha val="40000"/>
+                        </a:srgbClr>
+                      </a:outerShdw>
+                    </a:effectLst>
+                  </pic:spPr>
+                </pic:pic>
+              </a:graphicData>
+            </a:graphic>
+            <wp14:sizeRelH relativeFrom="margin">
+              <wp14:pctWidth>0</wp14:pctWidth>
+            </wp14:sizeRelH>
+            <wp14:sizeRelV relativeFrom="margin">
+              <wp14:pctHeight>0</wp14:pctHeight>
+            </wp14:sizeRelV>
+          </wp:anchor>
+        </w:drawing>
+      </w:r>
+      <w:r>
+        <w:t xml:space="preserve">With regards to the logo, it </w:t>
+      </w:r>
+      <w:r>
+        <w:t>has been proven, b</w:t>
+      </w:r>
+      <w:r>
+        <w:t>y the sheer volume in existence, that blue is the most common colour to use when developing an application logo.</w:t>
+      </w:r>
+      <w:r>
+        <w:t xml:space="preserve"> </w:t>
+      </w:r>
+      <w:r>
+        <w:t>For this reason, the team came to the conclusion that we needed a strong, yet recognisable, colour for our logo.</w:t>
       </w:r>
     </w:p>
     <w:p>
@@ -19621,13 +19924,13 @@
         <mc:AlternateContent>
           <mc:Choice Requires="wps">
             <w:drawing>
-              <wp:anchor distT="45720" distB="45720" distL="114300" distR="114300" simplePos="0" relativeHeight="251665920" behindDoc="1" locked="0" layoutInCell="1" allowOverlap="1" wp14:anchorId="3F89CAB0" wp14:editId="24318D2B">
+              <wp:anchor distT="45720" distB="45720" distL="114300" distR="114300" simplePos="0" relativeHeight="251665920" behindDoc="1" locked="0" layoutInCell="1" allowOverlap="1" wp14:anchorId="54846408" wp14:editId="75FE6DAB">
                 <wp:simplePos x="0" y="0"/>
                 <wp:positionH relativeFrom="margin">
                   <wp:align>right</wp:align>
                 </wp:positionH>
                 <wp:positionV relativeFrom="paragraph">
-                  <wp:posOffset>972820</wp:posOffset>
+                  <wp:posOffset>342265</wp:posOffset>
                 </wp:positionV>
                 <wp:extent cx="4143375" cy="676275"/>
                 <wp:effectExtent l="38100" t="38100" r="123825" b="123825"/>
@@ -19740,7 +20043,11 @@
           </mc:Choice>
           <mc:Fallback>
             <w:pict>
-              <v:shape w14:anchorId="3F89CAB0" id="_x0000_s1047" type="#_x0000_t202" style="position:absolute;margin-left:275.05pt;margin-top:76.6pt;width:326.25pt;height:53.25pt;z-index:-251650560;visibility:visible;mso-wrap-style:square;mso-width-percent:0;mso-height-percent:0;mso-wrap-distance-left:9pt;mso-wrap-distance-top:3.6pt;mso-wrap-distance-right:9pt;mso-wrap-distance-bottom:3.6pt;mso-position-horizontal:right;mso-position-horizontal-relative:margin;mso-position-vertical:absolute;mso-position-vertical-relative:text;mso-width-percent:0;mso-height-percent:0;mso-width-relative:margin;mso-height-relative:margin;v-text-anchor:top" o:gfxdata="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" strokecolor="white [3212]">
+              <v:shapetype w14:anchorId="54846408" id="_x0000_t202" coordsize="21600,21600" o:spt="202" path="m,l,21600r21600,l21600,xe">
+                <v:stroke joinstyle="miter"/>
+                <v:path gradientshapeok="t" o:connecttype="rect"/>
+              </v:shapetype>
+              <v:shape id="_x0000_s1047" type="#_x0000_t202" style="position:absolute;margin-left:275.05pt;margin-top:26.95pt;width:326.25pt;height:53.25pt;z-index:-251650560;visibility:visible;mso-wrap-style:square;mso-width-percent:0;mso-height-percent:0;mso-wrap-distance-left:9pt;mso-wrap-distance-top:3.6pt;mso-wrap-distance-right:9pt;mso-wrap-distance-bottom:3.6pt;mso-position-horizontal:right;mso-position-horizontal-relative:margin;mso-position-vertical:absolute;mso-position-vertical-relative:text;mso-width-percent:0;mso-height-percent:0;mso-width-relative:margin;mso-height-relative:margin;v-text-anchor:top" o:gfxdata="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" strokecolor="white [3212]">
                 <v:shadow on="t" color="black" opacity="26214f" origin="-.5,-.5" offset=".74836mm,.74836mm"/>
                 <v:textbox>
                   <w:txbxContent>
@@ -19789,106 +20096,11 @@
           </mc:Fallback>
         </mc:AlternateContent>
       </w:r>
-      <w:r>
-        <w:rPr>
-          <w:noProof/>
-          <w:lang w:eastAsia="en-GB"/>
-        </w:rPr>
-        <w:drawing>
-          <wp:anchor distT="0" distB="0" distL="114300" distR="114300" simplePos="0" relativeHeight="251666944" behindDoc="1" locked="0" layoutInCell="1" allowOverlap="1" wp14:anchorId="558E1AF6" wp14:editId="47AD3C9D">
-            <wp:simplePos x="0" y="0"/>
-            <wp:positionH relativeFrom="margin">
-              <wp:align>left</wp:align>
-            </wp:positionH>
-            <wp:positionV relativeFrom="paragraph">
-              <wp:posOffset>790575</wp:posOffset>
-            </wp:positionV>
-            <wp:extent cx="1143000" cy="1143000"/>
-            <wp:effectExtent l="57150" t="57150" r="114300" b="114300"/>
-            <wp:wrapTight wrapText="bothSides">
-              <wp:wrapPolygon edited="0">
-                <wp:start x="-1080" y="-1080"/>
-                <wp:lineTo x="-720" y="23400"/>
-                <wp:lineTo x="23400" y="23400"/>
-                <wp:lineTo x="23400" y="-1080"/>
-                <wp:lineTo x="-1080" y="-1080"/>
-              </wp:wrapPolygon>
-            </wp:wrapTight>
-            <wp:docPr id="28" name="Picture 28" descr="C:\Users\Rachel\Desktop\3rd yr project\logoTransparent\logoTransparent.png"/>
-            <wp:cNvGraphicFramePr>
-              <a:graphicFrameLocks xmlns:a="http://schemas.openxmlformats.org/drawingml/2006/main" noChangeAspect="1"/>
-            </wp:cNvGraphicFramePr>
-            <a:graphic xmlns:a="http://schemas.openxmlformats.org/drawingml/2006/main">
-              <a:graphicData uri="http://schemas.openxmlformats.org/drawingml/2006/picture">
-                <pic:pic xmlns:pic="http://schemas.openxmlformats.org/drawingml/2006/picture">
-                  <pic:nvPicPr>
-                    <pic:cNvPr id="0" name="Picture 23" descr="C:\Users\Rachel\Desktop\3rd yr project\logoTransparent\logoTransparent.png"/>
-                    <pic:cNvPicPr>
-                      <a:picLocks noChangeAspect="1" noChangeArrowheads="1"/>
-                    </pic:cNvPicPr>
-                  </pic:nvPicPr>
-                  <pic:blipFill>
-                    <a:blip r:embed="rId46">
-                      <a:extLst>
-                        <a:ext uri="{28A0092B-C50C-407E-A947-70E740481C1C}">
-                          <a14:useLocalDpi xmlns:a14="http://schemas.microsoft.com/office/drawing/2010/main" val="0"/>
-                        </a:ext>
-                      </a:extLst>
-                    </a:blip>
-                    <a:srcRect/>
-                    <a:stretch>
-                      <a:fillRect/>
-                    </a:stretch>
-                  </pic:blipFill>
-                  <pic:spPr bwMode="auto">
-                    <a:xfrm>
-                      <a:off x="0" y="0"/>
-                      <a:ext cx="1143000" cy="1143000"/>
-                    </a:xfrm>
-                    <a:prstGeom prst="rect">
-                      <a:avLst/>
-                    </a:prstGeom>
-                    <a:ln w="12700" cap="sq">
-                      <a:solidFill>
-                        <a:schemeClr val="tx1"/>
-                      </a:solidFill>
-                      <a:miter lim="800000"/>
-                    </a:ln>
-                    <a:effectLst>
-                      <a:outerShdw blurRad="57150" dist="50800" dir="2700000" algn="tl" rotWithShape="0">
-                        <a:srgbClr val="000000">
-                          <a:alpha val="40000"/>
-                        </a:srgbClr>
-                      </a:outerShdw>
-                    </a:effectLst>
-                  </pic:spPr>
-                </pic:pic>
-              </a:graphicData>
-            </a:graphic>
-            <wp14:sizeRelH relativeFrom="margin">
-              <wp14:pctWidth>0</wp14:pctWidth>
-            </wp14:sizeRelH>
-            <wp14:sizeRelV relativeFrom="margin">
-              <wp14:pctHeight>0</wp14:pctHeight>
-            </wp14:sizeRelV>
-          </wp:anchor>
-        </w:drawing>
-      </w:r>
-      <w:r>
-        <w:t xml:space="preserve">With regards to the logo, it </w:t>
-      </w:r>
-      <w:r>
-        <w:t>has been proven, b</w:t>
-      </w:r>
-      <w:r>
-        <w:t>y the sheer volume in existence, that blue is the most common colour to use when developing an application logo.</w:t>
-      </w:r>
-      <w:r>
-        <w:t xml:space="preserve"> </w:t>
-      </w:r>
-      <w:r>
-        <w:t>For this reason, the team came to the conclusion that we needed a strong, yet recognisable, colour for our logo.</w:t>
-      </w:r>
+    </w:p>
+    <w:p>
+      <w:pPr>
+        <w:spacing w:line="360" w:lineRule="auto"/>
+      </w:pPr>
     </w:p>
     <w:p>
       <w:pPr>
@@ -19903,7 +20115,12 @@
         <w:t>This source image for Boombastics™ ReBoot: Networking was designed by two members of the team.</w:t>
       </w:r>
       <w:r>
-        <w:t xml:space="preserve"> It symbolises the idealism of networking on a global scale being connected with a cable in the shape of the infinity symbol. This emphasises the fact that the topic of computer networking and the learning associated with it is endless but can reach extensive levels</w:t>
+        <w:t xml:space="preserve"> It symbolises the idealism of networking on a global scale being connected with a cable in the shape of the infinity symbol. This emphasises the fact that the topic of computer networking and the learning associated with it is endless but can re</w:t>
+      </w:r>
+      <w:bookmarkStart w:id="105" w:name="_GoBack"/>
+      <w:bookmarkEnd w:id="105"/>
+      <w:r>
+        <w:t>ach extensive levels</w:t>
       </w:r>
     </w:p>
     <w:p>
@@ -19913,6 +20130,11 @@
       <w:r>
         <w:t>This logo uses blue as its primary colour. Looking into the world of colour psychology, blue is used for many applications as it represents loyalty, justice and perseverance as it is in the American flag. It is also recognised as being a masculine colour while offering subconscious feelings of being comfortable and nonthreatening. According to an article on inspiredology.com.</w:t>
       </w:r>
+    </w:p>
+    <w:p>
+      <w:pPr>
+        <w:spacing w:line="360" w:lineRule="auto"/>
+      </w:pPr>
     </w:p>
     <w:p>
       <w:r>
@@ -20061,7 +20283,7 @@
       <w:pPr>
         <w:pStyle w:val="Heading2"/>
       </w:pPr>
-      <w:bookmarkStart w:id="114" w:name="_Toc449462724"/>
+      <w:bookmarkStart w:id="106" w:name="_Toc449462724"/>
       <w:r>
         <w:lastRenderedPageBreak/>
         <w:t>CSS</w:t>
@@ -20069,7 +20291,7 @@
       <w:r>
         <w:t xml:space="preserve"> layout</w:t>
       </w:r>
-      <w:bookmarkEnd w:id="114"/>
+      <w:bookmarkEnd w:id="106"/>
     </w:p>
     <w:p/>
     <w:p>
@@ -20104,11 +20326,11 @@
       <w:pPr>
         <w:pStyle w:val="Heading3"/>
       </w:pPr>
-      <w:bookmarkStart w:id="115" w:name="_Toc449462725"/>
+      <w:bookmarkStart w:id="107" w:name="_Toc449462725"/>
       <w:r>
         <w:t>Animation</w:t>
       </w:r>
-      <w:bookmarkEnd w:id="115"/>
+      <w:bookmarkEnd w:id="107"/>
     </w:p>
     <w:p>
       <w:pPr>
@@ -20300,11 +20522,11 @@
       <w:pPr>
         <w:pStyle w:val="Heading3"/>
       </w:pPr>
-      <w:bookmarkStart w:id="116" w:name="_Toc449462726"/>
+      <w:bookmarkStart w:id="108" w:name="_Toc449462726"/>
       <w:r>
         <w:t>General Layout</w:t>
       </w:r>
-      <w:bookmarkEnd w:id="116"/>
+      <w:bookmarkEnd w:id="108"/>
     </w:p>
     <w:p>
       <w:pPr>
@@ -21581,12 +21803,12 @@
       <w:pPr>
         <w:pStyle w:val="Heading2"/>
       </w:pPr>
-      <w:bookmarkStart w:id="117" w:name="_Toc449462727"/>
+      <w:bookmarkStart w:id="109" w:name="_Toc449462727"/>
       <w:r>
         <w:lastRenderedPageBreak/>
         <w:t>Research into similar games</w:t>
       </w:r>
-      <w:bookmarkEnd w:id="117"/>
+      <w:bookmarkEnd w:id="109"/>
     </w:p>
     <w:p>
       <w:r>
@@ -21604,7 +21826,7 @@
       <w:pPr>
         <w:pStyle w:val="Heading3"/>
       </w:pPr>
-      <w:bookmarkStart w:id="118" w:name="_Toc449462728"/>
+      <w:bookmarkStart w:id="110" w:name="_Toc449462728"/>
       <w:r>
         <w:t>“</w:t>
       </w:r>
@@ -21676,22 +21898,35 @@
                                 <w:noProof/>
                               </w:rPr>
                             </w:pPr>
-                            <w:bookmarkStart w:id="119" w:name="_Toc449462826"/>
+                            <w:bookmarkStart w:id="111" w:name="_Toc449462826"/>
                             <w:r>
                               <w:t xml:space="preserve">Figure </w:t>
                             </w:r>
-                            <w:fldSimple w:instr=" SEQ Figure \* ARABIC ">
-                              <w:r>
-                                <w:rPr>
-                                  <w:noProof/>
-                                </w:rPr>
-                                <w:t>19</w:t>
-                              </w:r>
-                            </w:fldSimple>
+                            <w:r>
+                              <w:fldChar w:fldCharType="begin"/>
+                            </w:r>
+                            <w:r>
+                              <w:instrText xml:space="preserve"> SEQ Figure \* ARABIC </w:instrText>
+                            </w:r>
+                            <w:r>
+                              <w:fldChar w:fldCharType="separate"/>
+                            </w:r>
+                            <w:r>
+                              <w:rPr>
+                                <w:noProof/>
+                              </w:rPr>
+                              <w:t>19</w:t>
+                            </w:r>
+                            <w:r>
+                              <w:rPr>
+                                <w:noProof/>
+                              </w:rPr>
+                              <w:fldChar w:fldCharType="end"/>
+                            </w:r>
                             <w:r>
                               <w:t xml:space="preserve"> - Home Page of "Network Exam" application</w:t>
                             </w:r>
-                            <w:bookmarkEnd w:id="119"/>
+                            <w:bookmarkEnd w:id="111"/>
                           </w:p>
                         </w:txbxContent>
                       </wps:txbx>
@@ -21762,7 +21997,7 @@
           </v:shape>
         </w:pict>
       </w:r>
-      <w:bookmarkEnd w:id="118"/>
+      <w:bookmarkEnd w:id="110"/>
     </w:p>
     <w:p>
       <w:r>
@@ -21909,7 +22144,7 @@
       <w:pPr>
         <w:pStyle w:val="Heading3"/>
       </w:pPr>
-      <w:bookmarkStart w:id="121" w:name="_Toc449462729"/>
+      <w:bookmarkStart w:id="112" w:name="_Toc449462729"/>
       <w:r>
         <w:rPr>
           <w:noProof/>
@@ -21930,7 +22165,7 @@
       <w:r>
         <w:t>”</w:t>
       </w:r>
-      <w:bookmarkEnd w:id="121"/>
+      <w:bookmarkEnd w:id="112"/>
       <w:r>
         <w:t xml:space="preserve"> </w:t>
       </w:r>
@@ -22017,18 +22252,31 @@
                                 <w:szCs w:val="22"/>
                               </w:rPr>
                             </w:pPr>
-                            <w:bookmarkStart w:id="122" w:name="_Toc449462827"/>
+                            <w:bookmarkStart w:id="113" w:name="_Toc449462827"/>
                             <w:r>
                               <w:t xml:space="preserve">Figure </w:t>
                             </w:r>
-                            <w:fldSimple w:instr=" SEQ Figure \* ARABIC ">
-                              <w:r>
-                                <w:rPr>
-                                  <w:noProof/>
-                                </w:rPr>
-                                <w:t>20</w:t>
-                              </w:r>
-                            </w:fldSimple>
+                            <w:r>
+                              <w:fldChar w:fldCharType="begin"/>
+                            </w:r>
+                            <w:r>
+                              <w:instrText xml:space="preserve"> SEQ Figure \* ARABIC </w:instrText>
+                            </w:r>
+                            <w:r>
+                              <w:fldChar w:fldCharType="separate"/>
+                            </w:r>
+                            <w:r>
+                              <w:rPr>
+                                <w:noProof/>
+                              </w:rPr>
+                              <w:t>20</w:t>
+                            </w:r>
+                            <w:r>
+                              <w:rPr>
+                                <w:noProof/>
+                              </w:rPr>
+                              <w:fldChar w:fldCharType="end"/>
+                            </w:r>
                             <w:r>
                               <w:t xml:space="preserve"> - An example of a question in "Cisco Packet Tracer Mobile</w:t>
                             </w:r>
@@ -22038,7 +22286,7 @@
                               </w:rPr>
                               <w:t>"</w:t>
                             </w:r>
-                            <w:bookmarkEnd w:id="122"/>
+                            <w:bookmarkEnd w:id="113"/>
                           </w:p>
                         </w:txbxContent>
                       </wps:txbx>
@@ -22111,7 +22359,7 @@
       <w:pPr>
         <w:pStyle w:val="Heading3"/>
       </w:pPr>
-      <w:bookmarkStart w:id="124" w:name="_Toc449462730"/>
+      <w:bookmarkStart w:id="114" w:name="_Toc449462730"/>
       <w:r>
         <w:t>“</w:t>
       </w:r>
@@ -22121,7 +22369,7 @@
       <w:r>
         <w:t>”</w:t>
       </w:r>
-      <w:bookmarkEnd w:id="124"/>
+      <w:bookmarkEnd w:id="114"/>
     </w:p>
     <w:p>
       <w:r>
@@ -22217,22 +22465,35 @@
                                 <w:noProof/>
                               </w:rPr>
                             </w:pPr>
-                            <w:bookmarkStart w:id="125" w:name="_Toc449462828"/>
+                            <w:bookmarkStart w:id="115" w:name="_Toc449462828"/>
                             <w:r>
                               <w:t xml:space="preserve">Figure </w:t>
                             </w:r>
-                            <w:fldSimple w:instr=" SEQ Figure \* ARABIC ">
-                              <w:r>
-                                <w:rPr>
-                                  <w:noProof/>
-                                </w:rPr>
-                                <w:t>21</w:t>
-                              </w:r>
-                            </w:fldSimple>
+                            <w:r>
+                              <w:fldChar w:fldCharType="begin"/>
+                            </w:r>
+                            <w:r>
+                              <w:instrText xml:space="preserve"> SEQ Figure \* ARABIC </w:instrText>
+                            </w:r>
+                            <w:r>
+                              <w:fldChar w:fldCharType="separate"/>
+                            </w:r>
+                            <w:r>
+                              <w:rPr>
+                                <w:noProof/>
+                              </w:rPr>
+                              <w:t>21</w:t>
+                            </w:r>
+                            <w:r>
+                              <w:rPr>
+                                <w:noProof/>
+                              </w:rPr>
+                              <w:fldChar w:fldCharType="end"/>
+                            </w:r>
                             <w:r>
                               <w:t xml:space="preserve"> - An example of a question in "Great Quiz"</w:t>
                             </w:r>
-                            <w:bookmarkEnd w:id="125"/>
+                            <w:bookmarkEnd w:id="115"/>
                           </w:p>
                         </w:txbxContent>
                       </wps:txbx>
@@ -22297,7 +22558,7 @@
           <w:color w:val="FF0000"/>
         </w:rPr>
       </w:pPr>
-      <w:bookmarkStart w:id="127" w:name="_Toc449462731"/>
+      <w:bookmarkStart w:id="116" w:name="_Toc449462731"/>
       <w:r>
         <w:rPr>
           <w:color w:val="FF0000"/>
@@ -22305,7 +22566,7 @@
         <w:lastRenderedPageBreak/>
         <w:t>Application Frameworks</w:t>
       </w:r>
-      <w:bookmarkEnd w:id="127"/>
+      <w:bookmarkEnd w:id="116"/>
       <w:r>
         <w:rPr>
           <w:color w:val="FF0000"/>
@@ -22515,14 +22776,14 @@
           <w:color w:val="FF0000"/>
         </w:rPr>
       </w:pPr>
-      <w:bookmarkStart w:id="128" w:name="_Toc449462732"/>
+      <w:bookmarkStart w:id="117" w:name="_Toc449462732"/>
       <w:r>
         <w:rPr>
           <w:color w:val="FF0000"/>
         </w:rPr>
         <w:t>Sounds</w:t>
       </w:r>
-      <w:bookmarkEnd w:id="128"/>
+      <w:bookmarkEnd w:id="117"/>
     </w:p>
     <w:p>
       <w:pPr>
@@ -22559,14 +22820,14 @@
           <w:color w:val="FF0000"/>
         </w:rPr>
       </w:pPr>
-      <w:bookmarkStart w:id="129" w:name="_Toc449462733"/>
+      <w:bookmarkStart w:id="118" w:name="_Toc449462733"/>
       <w:r>
         <w:rPr>
           <w:color w:val="FF0000"/>
         </w:rPr>
         <w:t>Back End Design</w:t>
       </w:r>
-      <w:bookmarkEnd w:id="129"/>
+      <w:bookmarkEnd w:id="118"/>
     </w:p>
     <w:p>
       <w:pPr>
@@ -22713,12 +22974,12 @@
       <w:pPr>
         <w:pStyle w:val="Heading2"/>
       </w:pPr>
-      <w:bookmarkStart w:id="130" w:name="_Toc449462734"/>
+      <w:bookmarkStart w:id="119" w:name="_Toc449462734"/>
       <w:r>
         <w:lastRenderedPageBreak/>
         <w:t>Proposed Versioning Control System</w:t>
       </w:r>
-      <w:bookmarkEnd w:id="130"/>
+      <w:bookmarkEnd w:id="119"/>
     </w:p>
     <w:p/>
     <w:p>
@@ -22780,7 +23041,7 @@
           <w:color w:val="FF0000"/>
         </w:rPr>
       </w:pPr>
-      <w:bookmarkStart w:id="131" w:name="_Toc449462735"/>
+      <w:bookmarkStart w:id="120" w:name="_Toc449462735"/>
       <w:r>
         <w:rPr>
           <w:color w:val="FF0000"/>
@@ -22788,7 +23049,7 @@
         <w:lastRenderedPageBreak/>
         <w:t>Walkthrough</w:t>
       </w:r>
-      <w:bookmarkEnd w:id="131"/>
+      <w:bookmarkEnd w:id="120"/>
     </w:p>
     <w:p>
       <w:pPr>
@@ -23082,7 +23343,7 @@
           <w:color w:val="FF0000"/>
         </w:rPr>
       </w:pPr>
-      <w:bookmarkStart w:id="132" w:name="_Toc449462736"/>
+      <w:bookmarkStart w:id="121" w:name="_Toc449462736"/>
       <w:r>
         <w:rPr>
           <w:color w:val="FF0000"/>
@@ -23095,7 +23356,7 @@
         </w:rPr>
         <w:t xml:space="preserve"> and added features</w:t>
       </w:r>
-      <w:bookmarkEnd w:id="132"/>
+      <w:bookmarkEnd w:id="121"/>
     </w:p>
     <w:p/>
     <w:p>
@@ -23194,14 +23455,14 @@
           <w:color w:val="FF0000"/>
         </w:rPr>
       </w:pPr>
-      <w:bookmarkStart w:id="133" w:name="_Toc449462737"/>
+      <w:bookmarkStart w:id="122" w:name="_Toc449462737"/>
       <w:r>
         <w:rPr>
           <w:color w:val="FF0000"/>
         </w:rPr>
         <w:t>Live Chat</w:t>
       </w:r>
-      <w:bookmarkEnd w:id="133"/>
+      <w:bookmarkEnd w:id="122"/>
     </w:p>
     <w:p>
       <w:pPr>
@@ -23554,14 +23815,14 @@
           <w:color w:val="FF0000"/>
         </w:rPr>
       </w:pPr>
-      <w:bookmarkStart w:id="134" w:name="_Toc449462738"/>
+      <w:bookmarkStart w:id="123" w:name="_Toc449462738"/>
       <w:r>
         <w:rPr>
           <w:color w:val="FF0000"/>
         </w:rPr>
         <w:t>Email</w:t>
       </w:r>
-      <w:bookmarkEnd w:id="134"/>
+      <w:bookmarkEnd w:id="123"/>
     </w:p>
     <w:p>
       <w:pPr>
@@ -23895,14 +24156,14 @@
           <w:color w:val="FF0000"/>
         </w:rPr>
       </w:pPr>
-      <w:bookmarkStart w:id="135" w:name="_Toc449462739"/>
+      <w:bookmarkStart w:id="124" w:name="_Toc449462739"/>
       <w:r>
         <w:rPr>
           <w:color w:val="FF0000"/>
         </w:rPr>
         <w:t>Testing</w:t>
       </w:r>
-      <w:bookmarkEnd w:id="135"/>
+      <w:bookmarkEnd w:id="124"/>
     </w:p>
     <w:p>
       <w:pPr>
@@ -23911,14 +24172,14 @@
           <w:color w:val="FF0000"/>
         </w:rPr>
       </w:pPr>
-      <w:bookmarkStart w:id="136" w:name="_Toc449462740"/>
+      <w:bookmarkStart w:id="125" w:name="_Toc449462740"/>
       <w:r>
         <w:rPr>
           <w:color w:val="FF0000"/>
         </w:rPr>
         <w:t>Findings</w:t>
       </w:r>
-      <w:bookmarkEnd w:id="136"/>
+      <w:bookmarkEnd w:id="125"/>
     </w:p>
     <w:p>
       <w:pPr>
@@ -23963,14 +24224,14 @@
           <w:color w:val="FF0000"/>
         </w:rPr>
       </w:pPr>
-      <w:bookmarkStart w:id="137" w:name="_Toc449462741"/>
+      <w:bookmarkStart w:id="126" w:name="_Toc449462741"/>
       <w:r>
         <w:rPr>
           <w:color w:val="FF0000"/>
         </w:rPr>
         <w:t>Conclusion</w:t>
       </w:r>
-      <w:bookmarkEnd w:id="137"/>
+      <w:bookmarkEnd w:id="126"/>
     </w:p>
     <w:p>
       <w:pPr>
@@ -23996,14 +24257,14 @@
         <w:pStyle w:val="Heading1"/>
         <w:spacing w:line="360" w:lineRule="auto"/>
       </w:pPr>
-      <w:bookmarkStart w:id="138" w:name="_Toc435787533"/>
-      <w:bookmarkStart w:id="139" w:name="_Toc449462742"/>
+      <w:bookmarkStart w:id="127" w:name="_Toc435787533"/>
+      <w:bookmarkStart w:id="128" w:name="_Toc449462742"/>
       <w:r>
         <w:lastRenderedPageBreak/>
         <w:t>References</w:t>
       </w:r>
-      <w:bookmarkEnd w:id="138"/>
-      <w:bookmarkEnd w:id="139"/>
+      <w:bookmarkEnd w:id="127"/>
+      <w:bookmarkEnd w:id="128"/>
     </w:p>
     <w:p>
       <w:pPr>
@@ -25334,14 +25595,14 @@
       <w:pPr>
         <w:pStyle w:val="Heading1"/>
       </w:pPr>
-      <w:bookmarkStart w:id="140" w:name="_Toc435787534"/>
-      <w:bookmarkStart w:id="141" w:name="_Toc449462743"/>
+      <w:bookmarkStart w:id="129" w:name="_Toc435787534"/>
+      <w:bookmarkStart w:id="130" w:name="_Toc449462743"/>
       <w:r>
         <w:lastRenderedPageBreak/>
         <w:t>Bibliography</w:t>
       </w:r>
-      <w:bookmarkEnd w:id="140"/>
-      <w:bookmarkEnd w:id="141"/>
+      <w:bookmarkEnd w:id="129"/>
+      <w:bookmarkEnd w:id="130"/>
     </w:p>
     <w:p>
       <w:pPr>
@@ -25701,6 +25962,7 @@
         <w:docPartUnique/>
       </w:docPartObj>
     </w:sdtPr>
+    <w:sdtEndPr/>
     <w:sdtContent>
       <w:sdt>
         <w:sdtPr>
@@ -25710,6 +25972,7 @@
             <w:docPartUnique/>
           </w:docPartObj>
         </w:sdtPr>
+        <w:sdtEndPr/>
         <w:sdtContent>
           <w:sdt>
             <w:sdtPr>
@@ -25828,7 +26091,7 @@
                   <w:rPr>
                     <w:noProof/>
                   </w:rPr>
-                  <w:t>iv</w:t>
+                  <w:t>50</w:t>
                 </w:r>
                 <w:r>
                   <w:rPr>
@@ -25967,7 +26230,7 @@
           <w:rPr>
             <w:noProof/>
           </w:rPr>
-          <w:t>1</w:t>
+          <w:t xml:space="preserve"> </w:t>
         </w:r>
         <w:r>
           <w:rPr>
@@ -30278,8 +30541,9 @@
     <w:panose1 w:val="020B0502040204020203"/>
     <w:charset w:val="00"/>
     <w:family w:val="swiss"/>
+    <w:notTrueType/>
     <w:pitch w:val="variable"/>
-    <w:sig w:usb0="E4002EFF" w:usb1="C000E47F" w:usb2="00000009" w:usb3="00000000" w:csb0="000001FF" w:csb1="00000000"/>
+    <w:sig w:usb0="00000003" w:usb1="00000000" w:usb2="00000000" w:usb3="00000000" w:csb0="00000001" w:csb1="00000000"/>
   </w:font>
   <w:font w:name="Helvetica">
     <w:panose1 w:val="020B0604020202020204"/>
@@ -30331,6 +30595,7 @@
     <w:rsid w:val="004B1A55"/>
     <w:rsid w:val="004B22E2"/>
     <w:rsid w:val="00516E0A"/>
+    <w:rsid w:val="00567F54"/>
     <w:rsid w:val="00652B4F"/>
     <w:rsid w:val="00691C8B"/>
     <w:rsid w:val="007C1D35"/>
@@ -31100,7 +31365,7 @@
 </file>
 
 <file path=customXml/itemProps2.xml><?xml version="1.0" encoding="utf-8"?>
-<ds:datastoreItem xmlns:ds="http://schemas.openxmlformats.org/officeDocument/2006/customXml" ds:itemID="{9F84210A-3F74-4BFD-B5F3-1C01B360BF94}">
+<ds:datastoreItem xmlns:ds="http://schemas.openxmlformats.org/officeDocument/2006/customXml" ds:itemID="{FBFD88EA-C899-4844-8179-EB10D13AC8E3}">
   <ds:schemaRefs>
     <ds:schemaRef ds:uri="http://schemas.openxmlformats.org/officeDocument/2006/bibliography"/>
   </ds:schemaRefs>

</xml_diff>